<commit_message>
feat: ajustando o curriculo
</commit_message>
<xml_diff>
--- a/raul henque silva sigoli.docx
+++ b/raul henque silva sigoli.docx
@@ -1,11 +1,11 @@
 
 <file path=word/document.xml><?xml version="1.0" encoding="utf-8"?>
-<w:document xmlns:wpc="http://schemas.microsoft.com/office/word/2010/wordprocessingCanvas" xmlns:cx="http://schemas.microsoft.com/office/drawing/2014/chartex" xmlns:cx1="http://schemas.microsoft.com/office/drawing/2015/9/8/chartex" xmlns:cx2="http://schemas.microsoft.com/office/drawing/2015/10/21/chartex" xmlns:cx3="http://schemas.microsoft.com/office/drawing/2016/5/9/chartex" xmlns:cx4="http://schemas.microsoft.com/office/drawing/2016/5/10/chartex" xmlns:cx5="http://schemas.microsoft.com/office/drawing/2016/5/11/chartex" xmlns:cx6="http://schemas.microsoft.com/office/drawing/2016/5/12/chartex" xmlns:cx7="http://schemas.microsoft.com/office/drawing/2016/5/13/chartex" xmlns:cx8="http://schemas.microsoft.com/office/drawing/2016/5/14/chartex" xmlns:mc="http://schemas.openxmlformats.org/markup-compatibility/2006" xmlns:aink="http://schemas.microsoft.com/office/drawing/2016/ink" xmlns:am3d="http://schemas.microsoft.com/office/drawing/2017/model3d" xmlns:o="urn:schemas-microsoft-com:office:office" xmlns:oel="http://schemas.microsoft.com/office/2019/extlst" xmlns:r="http://schemas.openxmlformats.org/officeDocument/2006/relationships" xmlns:m="http://schemas.openxmlformats.org/officeDocument/2006/math" xmlns:v="urn:schemas-microsoft-com:vml" xmlns:wp14="http://schemas.microsoft.com/office/word/2010/wordprocessingDrawing" xmlns:wp="http://schemas.openxmlformats.org/drawingml/2006/wordprocessingDrawing" xmlns:w10="urn:schemas-microsoft-com:office:word" xmlns:w="http://schemas.openxmlformats.org/wordprocessingml/2006/main" xmlns:w14="http://schemas.microsoft.com/office/word/2010/wordml" xmlns:w15="http://schemas.microsoft.com/office/word/2012/wordml" xmlns:w16cex="http://schemas.microsoft.com/office/word/2018/wordml/cex" xmlns:w16cid="http://schemas.microsoft.com/office/word/2016/wordml/cid" xmlns:w16="http://schemas.microsoft.com/office/word/2018/wordml" xmlns:w16sdtdh="http://schemas.microsoft.com/office/word/2020/wordml/sdtdatahash" xmlns:w16se="http://schemas.microsoft.com/office/word/2015/wordml/symex" xmlns:wpg="http://schemas.microsoft.com/office/word/2010/wordprocessingGroup" xmlns:wpi="http://schemas.microsoft.com/office/word/2010/wordprocessingInk" xmlns:wne="http://schemas.microsoft.com/office/word/2006/wordml" xmlns:wps="http://schemas.microsoft.com/office/word/2010/wordprocessingShape" mc:Ignorable="w14 w15 w16se w16cid w16 w16cex w16sdtdh wp14">
+<w:document xmlns:wpc="http://schemas.microsoft.com/office/word/2010/wordprocessingCanvas" xmlns:cx="http://schemas.microsoft.com/office/drawing/2014/chartex" xmlns:cx1="http://schemas.microsoft.com/office/drawing/2015/9/8/chartex" xmlns:cx2="http://schemas.microsoft.com/office/drawing/2015/10/21/chartex" xmlns:cx3="http://schemas.microsoft.com/office/drawing/2016/5/9/chartex" xmlns:cx4="http://schemas.microsoft.com/office/drawing/2016/5/10/chartex" xmlns:cx5="http://schemas.microsoft.com/office/drawing/2016/5/11/chartex" xmlns:cx6="http://schemas.microsoft.com/office/drawing/2016/5/12/chartex" xmlns:cx7="http://schemas.microsoft.com/office/drawing/2016/5/13/chartex" xmlns:cx8="http://schemas.microsoft.com/office/drawing/2016/5/14/chartex" xmlns:mc="http://schemas.openxmlformats.org/markup-compatibility/2006" xmlns:aink="http://schemas.microsoft.com/office/drawing/2016/ink" xmlns:am3d="http://schemas.microsoft.com/office/drawing/2017/model3d" xmlns:o="urn:schemas-microsoft-com:office:office" xmlns:oel="http://schemas.microsoft.com/office/2019/extlst" xmlns:r="http://schemas.openxmlformats.org/officeDocument/2006/relationships" xmlns:m="http://schemas.openxmlformats.org/officeDocument/2006/math" xmlns:v="urn:schemas-microsoft-com:vml" xmlns:wp14="http://schemas.microsoft.com/office/word/2010/wordprocessingDrawing" xmlns:wp="http://schemas.openxmlformats.org/drawingml/2006/wordprocessingDrawing" xmlns:w10="urn:schemas-microsoft-com:office:word" xmlns:w="http://schemas.openxmlformats.org/wordprocessingml/2006/main" xmlns:w14="http://schemas.microsoft.com/office/word/2010/wordml" xmlns:w15="http://schemas.microsoft.com/office/word/2012/wordml" xmlns:w16cex="http://schemas.microsoft.com/office/word/2018/wordml/cex" xmlns:w16cid="http://schemas.microsoft.com/office/word/2016/wordml/cid" xmlns:w16="http://schemas.microsoft.com/office/word/2018/wordml" xmlns:w16du="http://schemas.microsoft.com/office/word/2023/wordml/word16du" xmlns:w16sdtdh="http://schemas.microsoft.com/office/word/2020/wordml/sdtdatahash" xmlns:w16se="http://schemas.microsoft.com/office/word/2015/wordml/symex" xmlns:wpg="http://schemas.microsoft.com/office/word/2010/wordprocessingGroup" xmlns:wpi="http://schemas.microsoft.com/office/word/2010/wordprocessingInk" xmlns:wne="http://schemas.microsoft.com/office/word/2006/wordml" xmlns:wps="http://schemas.microsoft.com/office/word/2010/wordprocessingShape" mc:Ignorable="w14 w15 w16se w16cid w16 w16cex w16sdtdh w16du wp14">
   <w:body>
     <w:p>
       <w:pPr>
         <w:rPr>
-          <w:rFonts w:ascii="Calibri" w:hAnsi="Calibri" w:eastAsia="Calibri" w:cs="Calibri"/>
+          <w:rFonts w:ascii="Calibri" w:eastAsia="Calibri" w:hAnsi="Calibri" w:cs="Calibri"/>
           <w:b/>
           <w:bCs/>
           <w:sz w:val="28"/>
@@ -14,31 +14,224 @@
       </w:pPr>
       <w:r>
         <w:rPr>
-          <w:rFonts w:ascii="Calibri" w:hAnsi="Calibri" w:eastAsia="Calibri" w:cs="Calibri"/>
+          <w:rFonts w:ascii="Calibri" w:eastAsia="Calibri" w:hAnsi="Calibri" w:cs="Calibri"/>
           <w:b/>
           <w:bCs/>
           <w:sz w:val="28"/>
           <w:szCs w:val="28"/>
         </w:rPr>
-        <w:t xml:space="preserve">Raul Henrique Silva </w:t>
-      </w:r>
-      <w:proofErr w:type="spellStart"/>
-      <w:r>
-        <w:rPr>
-          <w:rFonts w:ascii="Calibri" w:hAnsi="Calibri" w:eastAsia="Calibri" w:cs="Calibri"/>
+        <w:t>Raul Henrique Silva Sigoli</w:t>
+      </w:r>
+    </w:p>
+    <w:p>
+      <w:r>
+        <w:rPr>
+          <w:rFonts w:ascii="Calibri" w:eastAsia="Calibri" w:hAnsi="Calibri" w:cs="Calibri"/>
+        </w:rPr>
+        <w:t xml:space="preserve"> </w:t>
+      </w:r>
+    </w:p>
+    <w:p>
+      <w:pPr>
+        <w:rPr>
+          <w:b/>
+          <w:bCs/>
+          <w:sz w:val="32"/>
+          <w:szCs w:val="32"/>
+        </w:rPr>
+      </w:pPr>
+      <w:r>
+        <w:rPr>
+          <w:rFonts w:ascii="Calibri" w:eastAsia="Calibri" w:hAnsi="Calibri" w:cs="Calibri"/>
+          <w:b/>
+          <w:bCs/>
+          <w:sz w:val="32"/>
+          <w:szCs w:val="32"/>
+        </w:rPr>
+        <w:t>Dados Pessoais</w:t>
+      </w:r>
+    </w:p>
+    <w:p>
+      <w:r>
+        <w:rPr>
+          <w:rFonts w:ascii="Calibri" w:eastAsia="Calibri" w:hAnsi="Calibri" w:cs="Calibri"/>
+        </w:rPr>
+        <w:t>Data de Nascimento: 18/02/2000 (2</w:t>
+      </w:r>
+      <w:r>
+        <w:rPr>
+          <w:rFonts w:ascii="Calibri" w:eastAsia="Calibri" w:hAnsi="Calibri" w:cs="Calibri"/>
+        </w:rPr>
+        <w:t>4</w:t>
+      </w:r>
+      <w:r>
+        <w:rPr>
+          <w:rFonts w:ascii="Calibri" w:eastAsia="Calibri" w:hAnsi="Calibri" w:cs="Calibri"/>
+        </w:rPr>
+        <w:t xml:space="preserve"> anos)</w:t>
+      </w:r>
+    </w:p>
+    <w:p>
+      <w:r>
+        <w:rPr>
+          <w:rFonts w:ascii="Calibri" w:eastAsia="Calibri" w:hAnsi="Calibri" w:cs="Calibri"/>
+        </w:rPr>
+        <w:t>Sexo: masculino</w:t>
+      </w:r>
+    </w:p>
+    <w:p>
+      <w:r>
+        <w:rPr>
+          <w:rFonts w:ascii="Calibri" w:eastAsia="Calibri" w:hAnsi="Calibri" w:cs="Calibri"/>
+        </w:rPr>
+        <w:t>Estado Civil: solteiro</w:t>
+      </w:r>
+    </w:p>
+    <w:p>
+      <w:r>
+        <w:rPr>
+          <w:rFonts w:ascii="Calibri" w:eastAsia="Calibri" w:hAnsi="Calibri" w:cs="Calibri"/>
+        </w:rPr>
+        <w:t>Endereço: Maringá - PR</w:t>
+      </w:r>
+    </w:p>
+    <w:p>
+      <w:r>
+        <w:rPr>
+          <w:rFonts w:ascii="Calibri" w:eastAsia="Calibri" w:hAnsi="Calibri" w:cs="Calibri"/>
+        </w:rPr>
+        <w:t>Telefone / Celular: (44) 9 9165-8351</w:t>
+      </w:r>
+    </w:p>
+    <w:p>
+      <w:r>
+        <w:rPr>
+          <w:rFonts w:ascii="Calibri" w:eastAsia="Calibri" w:hAnsi="Calibri" w:cs="Calibri"/>
+        </w:rPr>
+        <w:t xml:space="preserve"> </w:t>
+      </w:r>
+    </w:p>
+    <w:p>
+      <w:pPr>
+        <w:rPr>
+          <w:rFonts w:ascii="Calibri" w:eastAsia="Calibri" w:hAnsi="Calibri" w:cs="Calibri"/>
           <w:b/>
           <w:bCs/>
           <w:sz w:val="28"/>
           <w:szCs w:val="28"/>
         </w:rPr>
-        <w:t>Sigoli</w:t>
+      </w:pPr>
+      <w:r>
+        <w:rPr>
+          <w:rFonts w:ascii="Calibri" w:eastAsia="Calibri" w:hAnsi="Calibri" w:cs="Calibri"/>
+          <w:b/>
+          <w:bCs/>
+          <w:sz w:val="28"/>
+          <w:szCs w:val="28"/>
+        </w:rPr>
+        <w:t>Links</w:t>
+      </w:r>
+    </w:p>
+    <w:p>
+      <w:pPr>
+        <w:rPr>
+          <w:rFonts w:ascii="Calibri" w:eastAsia="Calibri" w:hAnsi="Calibri" w:cs="Calibri"/>
+        </w:rPr>
+      </w:pPr>
+      <w:r>
+        <w:rPr>
+          <w:rFonts w:ascii="Calibri" w:eastAsia="Calibri" w:hAnsi="Calibri" w:cs="Calibri"/>
+        </w:rPr>
+        <w:t xml:space="preserve">Currículo </w:t>
+      </w:r>
+      <w:r>
+        <w:rPr>
+          <w:rFonts w:ascii="Calibri" w:eastAsia="Calibri" w:hAnsi="Calibri" w:cs="Calibri"/>
+          <w:u w:val="single"/>
+        </w:rPr>
+        <w:t>Online</w:t>
+      </w:r>
+      <w:r>
+        <w:rPr>
+          <w:rFonts w:ascii="Calibri" w:eastAsia="Calibri" w:hAnsi="Calibri" w:cs="Calibri"/>
+        </w:rPr>
+        <w:t>: https://curriculo-navy.vercel.app/</w:t>
+      </w:r>
+    </w:p>
+    <w:p>
+      <w:pPr>
+        <w:rPr>
+          <w:rFonts w:ascii="Calibri" w:eastAsia="Calibri" w:hAnsi="Calibri" w:cs="Calibri"/>
+          <w:lang w:val="en-US"/>
+        </w:rPr>
+      </w:pPr>
+      <w:proofErr w:type="spellStart"/>
+      <w:r>
+        <w:rPr>
+          <w:rFonts w:ascii="Calibri" w:eastAsia="Calibri" w:hAnsi="Calibri" w:cs="Calibri"/>
+          <w:lang w:val="en-US"/>
+        </w:rPr>
+        <w:t>Linkedin</w:t>
       </w:r>
       <w:proofErr w:type="spellEnd"/>
-    </w:p>
-    <w:p>
-      <w:r>
-        <w:rPr>
-          <w:rFonts w:ascii="Calibri" w:hAnsi="Calibri" w:eastAsia="Calibri" w:cs="Calibri"/>
+      <w:r>
+        <w:rPr>
+          <w:rFonts w:ascii="Calibri" w:eastAsia="Calibri" w:hAnsi="Calibri" w:cs="Calibri"/>
+          <w:lang w:val="en-US"/>
+        </w:rPr>
+        <w:t>: https://www.linkedin.com/in/raul-sigoli-137bb4173/</w:t>
+      </w:r>
+    </w:p>
+    <w:p>
+      <w:pPr>
+        <w:rPr>
+          <w:rFonts w:ascii="Calibri" w:eastAsia="Calibri" w:hAnsi="Calibri" w:cs="Calibri"/>
+          <w:lang w:val="en-US"/>
+        </w:rPr>
+      </w:pPr>
+      <w:proofErr w:type="spellStart"/>
+      <w:r>
+        <w:rPr>
+          <w:rFonts w:ascii="Calibri" w:eastAsia="Calibri" w:hAnsi="Calibri" w:cs="Calibri"/>
+          <w:lang w:val="en-US"/>
+        </w:rPr>
+        <w:t>Github</w:t>
+      </w:r>
+      <w:proofErr w:type="spellEnd"/>
+      <w:r>
+        <w:rPr>
+          <w:rFonts w:ascii="Calibri" w:eastAsia="Calibri" w:hAnsi="Calibri" w:cs="Calibri"/>
+          <w:lang w:val="en-US"/>
+        </w:rPr>
+        <w:t>: https://github.com/rauzola</w:t>
+      </w:r>
+    </w:p>
+    <w:p>
+      <w:pPr>
+        <w:rPr>
+          <w:rFonts w:ascii="Calibri" w:eastAsia="Calibri" w:hAnsi="Calibri" w:cs="Calibri"/>
+          <w:lang w:val="en-US"/>
+        </w:rPr>
+      </w:pPr>
+      <w:r>
+        <w:rPr>
+          <w:rFonts w:ascii="Calibri" w:eastAsia="Calibri" w:hAnsi="Calibri" w:cs="Calibri"/>
+          <w:lang w:val="en-US"/>
+        </w:rPr>
+        <w:t>Rocketseat: https://app.rocketseat.com.br/me/raulsigoli</w:t>
+      </w:r>
+    </w:p>
+    <w:p>
+      <w:pPr>
+        <w:rPr>
+          <w:rFonts w:ascii="Calibri" w:eastAsia="Calibri" w:hAnsi="Calibri" w:cs="Calibri"/>
+          <w:lang w:val="en-US"/>
+        </w:rPr>
+      </w:pPr>
+      <w:r>
+        <w:rPr>
+          <w:rFonts w:ascii="Calibri" w:eastAsia="Calibri" w:hAnsi="Calibri" w:cs="Calibri"/>
+          <w:lang w:val="en-US"/>
         </w:rPr>
         <w:t xml:space="preserve"> </w:t>
       </w:r>
@@ -46,6 +239,15 @@
     <w:p>
       <w:pPr>
         <w:rPr>
+          <w:rFonts w:ascii="Calibri" w:eastAsia="Calibri" w:hAnsi="Calibri" w:cs="Calibri"/>
+          <w:lang w:val="en-US"/>
+        </w:rPr>
+      </w:pPr>
+    </w:p>
+    <w:p>
+      <w:pPr>
+        <w:rPr>
+          <w:rFonts w:ascii="Calibri" w:eastAsia="Calibri" w:hAnsi="Calibri" w:cs="Calibri"/>
           <w:b/>
           <w:bCs/>
           <w:sz w:val="32"/>
@@ -54,282 +256,36 @@
       </w:pPr>
       <w:r>
         <w:rPr>
-          <w:rFonts w:ascii="Calibri" w:hAnsi="Calibri" w:eastAsia="Calibri" w:cs="Calibri"/>
+          <w:rFonts w:ascii="Calibri" w:eastAsia="Calibri" w:hAnsi="Calibri" w:cs="Calibri"/>
           <w:b/>
           <w:bCs/>
           <w:sz w:val="32"/>
           <w:szCs w:val="32"/>
         </w:rPr>
-        <w:t>Dados Pessoais</w:t>
-      </w:r>
-    </w:p>
-    <w:p>
-      <w:r>
-        <w:rPr>
-          <w:rFonts w:ascii="Calibri" w:hAnsi="Calibri" w:eastAsia="Calibri" w:cs="Calibri"/>
-        </w:rPr>
-        <w:t>Data de Nascimento: 18/02/2000 (2</w:t>
-      </w:r>
-      <w:r>
-        <w:rPr>
-          <w:rFonts w:ascii="Calibri" w:hAnsi="Calibri" w:eastAsia="Calibri" w:cs="Calibri"/>
-        </w:rPr>
-        <w:t>4</w:t>
-      </w:r>
-      <w:r>
-        <w:rPr>
-          <w:rFonts w:ascii="Calibri" w:hAnsi="Calibri" w:eastAsia="Calibri" w:cs="Calibri"/>
-        </w:rPr>
-        <w:t xml:space="preserve"> anos)</w:t>
-      </w:r>
-    </w:p>
-    <w:p>
-      <w:r>
-        <w:rPr>
-          <w:rFonts w:ascii="Calibri" w:hAnsi="Calibri" w:eastAsia="Calibri" w:cs="Calibri"/>
-        </w:rPr>
-        <w:t>Sexo: masculino</w:t>
-      </w:r>
-    </w:p>
-    <w:p>
-      <w:r>
-        <w:rPr>
-          <w:rFonts w:ascii="Calibri" w:hAnsi="Calibri" w:eastAsia="Calibri" w:cs="Calibri"/>
-        </w:rPr>
-        <w:t>Estado Civil: solteiro</w:t>
-      </w:r>
-    </w:p>
-    <w:p>
-      <w:r>
-        <w:rPr>
-          <w:rFonts w:ascii="Calibri" w:hAnsi="Calibri" w:eastAsia="Calibri" w:cs="Calibri"/>
-        </w:rPr>
-        <w:t>Endereço: Maringá - PR</w:t>
-      </w:r>
-    </w:p>
-    <w:p>
-      <w:r>
-        <w:rPr>
-          <w:rFonts w:ascii="Calibri" w:hAnsi="Calibri" w:eastAsia="Calibri" w:cs="Calibri"/>
-        </w:rPr>
-        <w:t>Telefone / Celular: (44) 9 9165-8351</w:t>
-      </w:r>
-    </w:p>
-    <w:p>
-      <w:r>
-        <w:rPr>
-          <w:rFonts w:ascii="Calibri" w:hAnsi="Calibri" w:eastAsia="Calibri" w:cs="Calibri"/>
-        </w:rPr>
-        <w:t xml:space="preserve"> </w:t>
-      </w:r>
-    </w:p>
-    <w:p>
-      <w:pPr>
-        <w:rPr>
-          <w:rFonts w:ascii="Calibri" w:hAnsi="Calibri" w:eastAsia="Calibri" w:cs="Calibri"/>
-          <w:b/>
-          <w:bCs/>
-          <w:sz w:val="28"/>
-          <w:szCs w:val="28"/>
-        </w:rPr>
-      </w:pPr>
-      <w:r>
-        <w:rPr>
-          <w:rFonts w:ascii="Calibri" w:hAnsi="Calibri" w:eastAsia="Calibri" w:cs="Calibri"/>
-          <w:b w:val="1"/>
-          <w:bCs w:val="1"/>
-          <w:sz w:val="28"/>
-          <w:szCs w:val="28"/>
-        </w:rPr>
-        <w:t>Links</w:t>
-      </w:r>
-    </w:p>
-    <w:p w14:noSpellErr="1">
-      <w:pPr>
-        <w:rPr>
-          <w:rFonts w:ascii="Calibri" w:hAnsi="Calibri" w:eastAsia="Calibri" w:cs="Calibri"/>
-        </w:rPr>
-      </w:pPr>
-      <w:r>
-        <w:rPr>
-          <w:rFonts w:ascii="Calibri" w:hAnsi="Calibri" w:eastAsia="Calibri" w:cs="Calibri"/>
-        </w:rPr>
-        <w:t xml:space="preserve">Currículo </w:t>
-      </w:r>
-      <w:r>
-        <w:rPr>
-          <w:rFonts w:ascii="Calibri" w:hAnsi="Calibri" w:eastAsia="Calibri" w:cs="Calibri"/>
-          <w:u w:val="single"/>
-        </w:rPr>
-        <w:t>Online</w:t>
-      </w:r>
-      <w:r>
-        <w:rPr>
-          <w:rFonts w:ascii="Calibri" w:hAnsi="Calibri" w:eastAsia="Calibri" w:cs="Calibri"/>
-        </w:rPr>
-        <w:t>: https://curriculo-navy.vercel.app/</w:t>
-      </w:r>
-    </w:p>
-    <w:p>
-      <w:pPr>
-        <w:rPr>
-          <w:rFonts w:ascii="Calibri" w:hAnsi="Calibri" w:eastAsia="Calibri" w:cs="Calibri"/>
-        </w:rPr>
-      </w:pPr>
-      <w:r>
-        <w:rPr>
-          <w:rFonts w:ascii="Calibri" w:hAnsi="Calibri" w:eastAsia="Calibri" w:cs="Calibri"/>
-        </w:rPr>
-        <w:t>Linkedin</w:t>
-      </w:r>
-      <w:r>
-        <w:rPr>
-          <w:rFonts w:ascii="Calibri" w:hAnsi="Calibri" w:eastAsia="Calibri" w:cs="Calibri"/>
-        </w:rPr>
-        <w:t xml:space="preserve">: </w:t>
-      </w:r>
-      <w:r>
-        <w:rPr>
-          <w:rFonts w:ascii="Calibri" w:hAnsi="Calibri" w:eastAsia="Calibri" w:cs="Calibri"/>
-        </w:rPr>
-        <w:t>https://www.linkedin.com/in/raul-sigoli-137bb4173/</w:t>
-      </w:r>
-    </w:p>
-    <w:p>
-      <w:pPr>
-        <w:rPr>
-          <w:rFonts w:ascii="Calibri" w:hAnsi="Calibri" w:eastAsia="Calibri" w:cs="Calibri"/>
-        </w:rPr>
-      </w:pPr>
-      <w:proofErr w:type="spellStart"/>
-      <w:r>
-        <w:rPr>
-          <w:rFonts w:ascii="Calibri" w:hAnsi="Calibri" w:eastAsia="Calibri" w:cs="Calibri"/>
-        </w:rPr>
-        <w:t>Github</w:t>
-      </w:r>
-      <w:proofErr w:type="spellEnd"/>
-      <w:r>
-        <w:rPr>
-          <w:rFonts w:ascii="Calibri" w:hAnsi="Calibri" w:eastAsia="Calibri" w:cs="Calibri"/>
-        </w:rPr>
-        <w:t>: https://github.com/rauzola</w:t>
-      </w:r>
-    </w:p>
-    <w:p>
-      <w:pPr>
-        <w:rPr>
-          <w:rFonts w:ascii="Calibri" w:hAnsi="Calibri" w:eastAsia="Calibri" w:cs="Calibri"/>
-        </w:rPr>
-      </w:pPr>
-      <w:r>
-        <w:rPr>
-          <w:rFonts w:ascii="Calibri" w:hAnsi="Calibri" w:eastAsia="Calibri" w:cs="Calibri"/>
-        </w:rPr>
-        <w:t>Rocketseat</w:t>
-      </w:r>
-      <w:r>
-        <w:rPr>
-          <w:rFonts w:ascii="Calibri" w:hAnsi="Calibri" w:eastAsia="Calibri" w:cs="Calibri"/>
-        </w:rPr>
-        <w:t>: https://app.rocketseat.com.br/me/raulsigoli</w:t>
-      </w:r>
-    </w:p>
-    <w:p>
-      <w:pPr>
-        <w:rPr>
-          <w:rFonts w:ascii="Calibri" w:hAnsi="Calibri" w:eastAsia="Calibri" w:cs="Calibri"/>
-        </w:rPr>
-      </w:pPr>
-      <w:r>
-        <w:rPr>
-          <w:rFonts w:ascii="Calibri" w:hAnsi="Calibri" w:eastAsia="Calibri" w:cs="Calibri"/>
-        </w:rPr>
-        <w:t xml:space="preserve"> </w:t>
-      </w:r>
-    </w:p>
-    <w:p>
-      <w:pPr>
-        <w:pStyle w:val="Normal"/>
-        <w:rPr>
-          <w:rFonts w:ascii="Calibri" w:hAnsi="Calibri" w:eastAsia="Calibri" w:cs="Calibri"/>
-        </w:rPr>
-      </w:pPr>
-    </w:p>
-    <w:p>
-      <w:pPr>
-        <w:rPr>
-          <w:rFonts w:ascii="Calibri" w:hAnsi="Calibri" w:eastAsia="Calibri" w:cs="Calibri"/>
-          <w:b w:val="1"/>
-          <w:bCs w:val="1"/>
-          <w:sz w:val="32"/>
-          <w:szCs w:val="32"/>
-        </w:rPr>
-      </w:pPr>
-      <w:r>
-        <w:rPr>
-          <w:rFonts w:ascii="Calibri" w:hAnsi="Calibri" w:eastAsia="Calibri" w:cs="Calibri"/>
-          <w:b w:val="1"/>
-          <w:bCs w:val="1"/>
-          <w:sz w:val="32"/>
-          <w:szCs w:val="32"/>
-        </w:rPr>
         <w:t>Sobre</w:t>
       </w:r>
     </w:p>
     <w:p>
-      <w:pPr>
-        <w:pStyle w:val="Normal"/>
-      </w:pPr>
-      <w:r>
-        <w:rPr/>
+      <w:r>
         <w:t>Raul Henrique Silva Sigoli, Programador Web dedicado e competente, especializado na criação e desenvolvimento de websites estéticos e funcionais. Apesar de ter experiência breve, possui uma trajetória densa e significativa no campo. Sempre em busca de novos desafios para impulsionar o crescimento profissional.</w:t>
       </w:r>
     </w:p>
-    <w:p>
-      <w:pPr>
-        <w:pStyle w:val="Normal"/>
-      </w:pPr>
-    </w:p>
-    <w:p>
-      <w:pPr>
-        <w:pStyle w:val="Normal"/>
-      </w:pPr>
-      <w:r>
-        <w:rPr/>
-        <w:t xml:space="preserve">Mais informações de cursos feito e projetos no meu </w:t>
-      </w:r>
-      <w:r>
-        <w:rPr/>
-        <w:t>currículo</w:t>
-      </w:r>
-      <w:r>
-        <w:rPr/>
-        <w:t xml:space="preserve"> online </w:t>
-      </w:r>
-    </w:p>
-    <w:p>
-      <w:pPr>
-        <w:pStyle w:val="Normal"/>
-      </w:pPr>
-      <w:r>
-        <w:rPr/>
-        <w:t>https://curriculo-navy.vercel.app/</w:t>
-      </w:r>
-      <w:r>
-        <w:rPr/>
-        <w:t xml:space="preserve"> </w:t>
-      </w:r>
-    </w:p>
-    <w:p>
-      <w:pPr>
-        <w:pStyle w:val="Normal"/>
-      </w:pPr>
-    </w:p>
-    <w:p>
-      <w:pPr>
-        <w:rPr>
-          <w:rFonts w:ascii="Calibri" w:hAnsi="Calibri" w:eastAsia="Calibri" w:cs="Calibri"/>
+    <w:p/>
+    <w:p>
+      <w:r>
+        <w:t xml:space="preserve">Mais informações de cursos feito e projetos no meu currículo online </w:t>
+      </w:r>
+    </w:p>
+    <w:p>
+      <w:r>
+        <w:t xml:space="preserve">https://curriculo-navy.vercel.app/ </w:t>
+      </w:r>
+    </w:p>
+    <w:p/>
+    <w:p>
+      <w:pPr>
+        <w:rPr>
+          <w:rFonts w:ascii="Calibri" w:eastAsia="Calibri" w:hAnsi="Calibri" w:cs="Calibri"/>
           <w:b/>
           <w:bCs/>
           <w:sz w:val="32"/>
@@ -338,7 +294,7 @@
       </w:pPr>
       <w:r>
         <w:rPr>
-          <w:rFonts w:ascii="Calibri" w:hAnsi="Calibri" w:eastAsia="Calibri" w:cs="Calibri"/>
+          <w:rFonts w:ascii="Calibri" w:eastAsia="Calibri" w:hAnsi="Calibri" w:cs="Calibri"/>
           <w:b/>
           <w:bCs/>
           <w:sz w:val="32"/>
@@ -350,15 +306,150 @@
     <w:p>
       <w:r>
         <w:rPr>
-          <w:rFonts w:ascii="Calibri" w:hAnsi="Calibri" w:eastAsia="Calibri" w:cs="Calibri"/>
+          <w:rFonts w:ascii="Calibri" w:eastAsia="Calibri" w:hAnsi="Calibri" w:cs="Calibri"/>
         </w:rPr>
         <w:t>Curso Superior</w:t>
       </w:r>
     </w:p>
     <w:p>
-      <w:r>
-        <w:rPr>
-          <w:rFonts w:ascii="Calibri" w:hAnsi="Calibri" w:eastAsia="Calibri" w:cs="Calibri"/>
+      <w:pPr>
+        <w:rPr>
+          <w:rFonts w:ascii="Calibri" w:eastAsia="Calibri" w:hAnsi="Calibri" w:cs="Calibri"/>
+        </w:rPr>
+      </w:pPr>
+      <w:r>
+        <w:rPr>
+          <w:rFonts w:ascii="Calibri" w:eastAsia="Calibri" w:hAnsi="Calibri" w:cs="Calibri"/>
+        </w:rPr>
+        <w:t xml:space="preserve">Curso: </w:t>
+      </w:r>
+      <w:r>
+        <w:rPr>
+          <w:rFonts w:ascii="Calibri" w:eastAsia="Calibri" w:hAnsi="Calibri" w:cs="Calibri"/>
+        </w:rPr>
+        <w:t xml:space="preserve">ANÁLISE E DESENVOLVIMENTO DE SISTEMAS </w:t>
+      </w:r>
+      <w:proofErr w:type="gramStart"/>
+      <w:r>
+        <w:rPr>
+          <w:rFonts w:ascii="Calibri" w:eastAsia="Calibri" w:hAnsi="Calibri" w:cs="Calibri"/>
+        </w:rPr>
+        <w:t>( ADS</w:t>
+      </w:r>
+      <w:proofErr w:type="gramEnd"/>
+      <w:r>
+        <w:rPr>
+          <w:rFonts w:ascii="Calibri" w:eastAsia="Calibri" w:hAnsi="Calibri" w:cs="Calibri"/>
+        </w:rPr>
+        <w:t xml:space="preserve"> )</w:t>
+      </w:r>
+      <w:r>
+        <w:rPr>
+          <w:rFonts w:ascii="Calibri" w:eastAsia="Calibri" w:hAnsi="Calibri" w:cs="Calibri"/>
+        </w:rPr>
+        <w:t xml:space="preserve"> </w:t>
+      </w:r>
+    </w:p>
+    <w:p>
+      <w:pPr>
+        <w:rPr>
+          <w:rFonts w:ascii="Calibri" w:eastAsia="Calibri" w:hAnsi="Calibri" w:cs="Calibri"/>
+          <w:b/>
+          <w:bCs/>
+        </w:rPr>
+      </w:pPr>
+      <w:r>
+        <w:rPr>
+          <w:rFonts w:ascii="Calibri" w:eastAsia="Calibri" w:hAnsi="Calibri" w:cs="Calibri"/>
+        </w:rPr>
+        <w:t xml:space="preserve">Instituição: </w:t>
+      </w:r>
+      <w:r>
+        <w:rPr>
+          <w:rFonts w:ascii="Calibri" w:eastAsia="Calibri" w:hAnsi="Calibri" w:cs="Calibri"/>
+          <w:b/>
+          <w:bCs/>
+        </w:rPr>
+        <w:t>UNICV</w:t>
+      </w:r>
+    </w:p>
+    <w:p>
+      <w:r>
+        <w:rPr>
+          <w:rFonts w:ascii="Calibri" w:eastAsia="Calibri" w:hAnsi="Calibri" w:cs="Calibri"/>
+        </w:rPr>
+        <w:t xml:space="preserve">Início: </w:t>
+      </w:r>
+      <w:r>
+        <w:rPr>
+          <w:rFonts w:ascii="Calibri" w:eastAsia="Calibri" w:hAnsi="Calibri" w:cs="Calibri"/>
+        </w:rPr>
+        <w:t>2023</w:t>
+      </w:r>
+      <w:r>
+        <w:rPr>
+          <w:rFonts w:ascii="Calibri" w:eastAsia="Calibri" w:hAnsi="Calibri" w:cs="Calibri"/>
+        </w:rPr>
+        <w:t xml:space="preserve">    Término: </w:t>
+      </w:r>
+      <w:r>
+        <w:rPr>
+          <w:rFonts w:ascii="Calibri" w:eastAsia="Calibri" w:hAnsi="Calibri" w:cs="Calibri"/>
+        </w:rPr>
+        <w:t>2024</w:t>
+      </w:r>
+    </w:p>
+    <w:p>
+      <w:pPr>
+        <w:rPr>
+          <w:rFonts w:ascii="Calibri" w:eastAsia="Calibri" w:hAnsi="Calibri" w:cs="Calibri"/>
+        </w:rPr>
+      </w:pPr>
+      <w:r>
+        <w:rPr>
+          <w:rFonts w:ascii="Calibri" w:eastAsia="Calibri" w:hAnsi="Calibri" w:cs="Calibri"/>
+        </w:rPr>
+        <w:t xml:space="preserve">Situação: </w:t>
+      </w:r>
+      <w:r>
+        <w:rPr>
+          <w:rFonts w:ascii="Calibri" w:eastAsia="Calibri" w:hAnsi="Calibri" w:cs="Calibri"/>
+        </w:rPr>
+        <w:t xml:space="preserve">trancado </w:t>
+      </w:r>
+      <w:r>
+        <w:rPr>
+          <w:rFonts w:ascii="Calibri" w:eastAsia="Calibri" w:hAnsi="Calibri" w:cs="Calibri"/>
+        </w:rPr>
+        <w:t xml:space="preserve">        </w:t>
+      </w:r>
+    </w:p>
+    <w:p>
+      <w:pPr>
+        <w:rPr>
+          <w:rFonts w:ascii="Calibri" w:eastAsia="Calibri" w:hAnsi="Calibri" w:cs="Calibri"/>
+        </w:rPr>
+      </w:pPr>
+    </w:p>
+    <w:p>
+      <w:pPr>
+        <w:rPr>
+          <w:rFonts w:ascii="Calibri" w:eastAsia="Calibri" w:hAnsi="Calibri" w:cs="Calibri"/>
+        </w:rPr>
+      </w:pPr>
+    </w:p>
+    <w:p>
+      <w:r>
+        <w:rPr>
+          <w:rFonts w:ascii="Calibri" w:eastAsia="Calibri" w:hAnsi="Calibri" w:cs="Calibri"/>
+        </w:rPr>
+        <w:t>Curso Superior</w:t>
+      </w:r>
+    </w:p>
+    <w:p>
+      <w:r>
+        <w:rPr>
+          <w:rFonts w:ascii="Calibri" w:eastAsia="Calibri" w:hAnsi="Calibri" w:cs="Calibri"/>
         </w:rPr>
         <w:t>Curso: Engenharia da computação    Instituição: FEITEP</w:t>
       </w:r>
@@ -366,221 +457,236 @@
     <w:p>
       <w:r>
         <w:rPr>
-          <w:rFonts w:ascii="Calibri" w:hAnsi="Calibri" w:eastAsia="Calibri" w:cs="Calibri"/>
-        </w:rPr>
-        <w:t xml:space="preserve">Início: 07/2018    Término: previsão 2023    </w:t>
-      </w:r>
-    </w:p>
-    <w:p>
-      <w:r>
-        <w:rPr>
-          <w:rFonts w:ascii="Calibri" w:hAnsi="Calibri" w:eastAsia="Calibri" w:cs="Calibri"/>
-        </w:rPr>
-        <w:t xml:space="preserve">Situação: Cursando        </w:t>
-      </w:r>
-    </w:p>
-    <w:p w14:noSpellErr="1">
-      <w:pPr>
-        <w:pStyle w:val="Normal"/>
-        <w:rPr>
-          <w:rFonts w:ascii="Calibri" w:hAnsi="Calibri" w:eastAsia="Calibri" w:cs="Calibri"/>
-        </w:rPr>
-      </w:pPr>
-    </w:p>
-    <w:p>
-      <w:pPr>
-        <w:rPr>
-          <w:rFonts w:ascii="Calibri" w:hAnsi="Calibri" w:eastAsia="Calibri" w:cs="Calibri"/>
-          <w:b w:val="1"/>
-          <w:bCs w:val="1"/>
+          <w:rFonts w:ascii="Calibri" w:eastAsia="Calibri" w:hAnsi="Calibri" w:cs="Calibri"/>
+        </w:rPr>
+        <w:t xml:space="preserve">Início: 07/2018    Término: 2023    </w:t>
+      </w:r>
+    </w:p>
+    <w:p>
+      <w:r>
+        <w:rPr>
+          <w:rFonts w:ascii="Calibri" w:eastAsia="Calibri" w:hAnsi="Calibri" w:cs="Calibri"/>
+        </w:rPr>
+        <w:t xml:space="preserve">Situação: </w:t>
+      </w:r>
+      <w:r>
+        <w:rPr>
+          <w:rFonts w:ascii="Calibri" w:eastAsia="Calibri" w:hAnsi="Calibri" w:cs="Calibri"/>
+        </w:rPr>
+        <w:t xml:space="preserve">trancado </w:t>
+      </w:r>
+      <w:r>
+        <w:rPr>
+          <w:rFonts w:ascii="Calibri" w:eastAsia="Calibri" w:hAnsi="Calibri" w:cs="Calibri"/>
+        </w:rPr>
+        <w:t xml:space="preserve">        </w:t>
+      </w:r>
+    </w:p>
+    <w:p/>
+    <w:p>
+      <w:pPr>
+        <w:rPr>
+          <w:rFonts w:ascii="Calibri" w:eastAsia="Calibri" w:hAnsi="Calibri" w:cs="Calibri"/>
+        </w:rPr>
+      </w:pPr>
+    </w:p>
+    <w:p>
+      <w:pPr>
+        <w:rPr>
+          <w:rFonts w:ascii="Calibri" w:eastAsia="Calibri" w:hAnsi="Calibri" w:cs="Calibri"/>
+          <w:b/>
+          <w:bCs/>
           <w:sz w:val="32"/>
           <w:szCs w:val="32"/>
         </w:rPr>
       </w:pPr>
       <w:r>
         <w:rPr>
-          <w:rFonts w:ascii="Calibri" w:hAnsi="Calibri" w:eastAsia="Calibri" w:cs="Calibri"/>
-          <w:b w:val="1"/>
-          <w:bCs w:val="1"/>
+          <w:rFonts w:ascii="Calibri" w:eastAsia="Calibri" w:hAnsi="Calibri" w:cs="Calibri"/>
+          <w:b/>
+          <w:bCs/>
           <w:sz w:val="32"/>
           <w:szCs w:val="32"/>
         </w:rPr>
         <w:t>Dados Profissionais</w:t>
       </w:r>
     </w:p>
-    <w:p w14:noSpellErr="1">
-      <w:pPr>
-        <w:rPr>
-          <w:rFonts w:ascii="Calibri" w:hAnsi="Calibri" w:eastAsia="Calibri" w:cs="Calibri"/>
-        </w:rPr>
-      </w:pPr>
-    </w:p>
-    <w:p>
-      <w:pPr>
-        <w:rPr>
-          <w:rFonts w:ascii="Calibri" w:hAnsi="Calibri" w:eastAsia="Calibri" w:cs="Calibri"/>
-        </w:rPr>
-      </w:pPr>
-      <w:r>
-        <w:rPr>
-          <w:rFonts w:ascii="Calibri" w:hAnsi="Calibri" w:eastAsia="Calibri" w:cs="Calibri"/>
-        </w:rPr>
-        <w:t>Empresa: Datlo</w:t>
-      </w:r>
-    </w:p>
-    <w:p>
-      <w:pPr>
-        <w:pStyle w:val="Normal"/>
-        <w:bidi w:val="0"/>
-        <w:spacing w:before="0" w:beforeAutospacing="off" w:after="160" w:afterAutospacing="off" w:line="259" w:lineRule="auto"/>
-        <w:ind w:left="0" w:right="0"/>
-        <w:jc w:val="left"/>
-      </w:pPr>
-      <w:r>
-        <w:rPr>
-          <w:rFonts w:ascii="Calibri" w:hAnsi="Calibri" w:eastAsia="Calibri" w:cs="Calibri"/>
+    <w:p>
+      <w:pPr>
+        <w:rPr>
+          <w:rFonts w:ascii="Calibri" w:eastAsia="Calibri" w:hAnsi="Calibri" w:cs="Calibri"/>
+        </w:rPr>
+      </w:pPr>
+    </w:p>
+    <w:p>
+      <w:pPr>
+        <w:rPr>
+          <w:rFonts w:ascii="Calibri" w:eastAsia="Calibri" w:hAnsi="Calibri" w:cs="Calibri"/>
+        </w:rPr>
+      </w:pPr>
+      <w:r>
+        <w:rPr>
+          <w:rFonts w:ascii="Calibri" w:eastAsia="Calibri" w:hAnsi="Calibri" w:cs="Calibri"/>
+        </w:rPr>
+        <w:t xml:space="preserve">Empresa: </w:t>
+      </w:r>
+      <w:proofErr w:type="spellStart"/>
+      <w:r>
+        <w:rPr>
+          <w:rFonts w:ascii="Calibri" w:eastAsia="Calibri" w:hAnsi="Calibri" w:cs="Calibri"/>
+        </w:rPr>
+        <w:t>Datlo</w:t>
+      </w:r>
+      <w:proofErr w:type="spellEnd"/>
+    </w:p>
+    <w:p>
+      <w:r>
+        <w:rPr>
+          <w:rFonts w:ascii="Calibri" w:eastAsia="Calibri" w:hAnsi="Calibri" w:cs="Calibri"/>
         </w:rPr>
         <w:t>Cargo:  ESTAGIÁRIO DE PROGRAMAÇÃO FRONT-END (REACT)</w:t>
       </w:r>
     </w:p>
     <w:p>
-      <w:pPr>
-        <w:pStyle w:val="Normal"/>
-        <w:bidi w:val="0"/>
-        <w:spacing w:before="0" w:beforeAutospacing="off" w:after="160" w:afterAutospacing="off" w:line="259" w:lineRule="auto"/>
-        <w:ind w:left="0" w:right="0"/>
-        <w:jc w:val="left"/>
-      </w:pPr>
-      <w:r>
-        <w:rPr>
-          <w:rFonts w:ascii="Calibri" w:hAnsi="Calibri" w:eastAsia="Calibri" w:cs="Calibri"/>
+      <w:r>
+        <w:rPr>
+          <w:rFonts w:ascii="Calibri" w:eastAsia="Calibri" w:hAnsi="Calibri" w:cs="Calibri"/>
         </w:rPr>
         <w:t>Data de Admissão: 2022/10    Data de Saída:2023/07</w:t>
       </w:r>
     </w:p>
     <w:p>
       <w:pPr>
-        <w:pStyle w:val="Normal"/>
-        <w:rPr>
-          <w:rFonts w:ascii="Calibri" w:hAnsi="Calibri" w:eastAsia="Calibri" w:cs="Calibri"/>
-        </w:rPr>
-      </w:pPr>
-      <w:r>
-        <w:rPr>
-          <w:rFonts w:ascii="Calibri" w:hAnsi="Calibri" w:eastAsia="Calibri" w:cs="Calibri"/>
+        <w:rPr>
+          <w:rFonts w:ascii="Calibri" w:eastAsia="Calibri" w:hAnsi="Calibri" w:cs="Calibri"/>
+        </w:rPr>
+      </w:pPr>
+      <w:r>
+        <w:rPr>
+          <w:rFonts w:ascii="Calibri" w:eastAsia="Calibri" w:hAnsi="Calibri" w:cs="Calibri"/>
         </w:rPr>
         <w:t>Fui responsável pelo desenvolvimento do front-</w:t>
       </w:r>
-      <w:r>
-        <w:rPr>
-          <w:rFonts w:ascii="Calibri" w:hAnsi="Calibri" w:eastAsia="Calibri" w:cs="Calibri"/>
+      <w:proofErr w:type="spellStart"/>
+      <w:r>
+        <w:rPr>
+          <w:rFonts w:ascii="Calibri" w:eastAsia="Calibri" w:hAnsi="Calibri" w:cs="Calibri"/>
         </w:rPr>
         <w:t>end</w:t>
       </w:r>
-      <w:r>
-        <w:rPr>
-          <w:rFonts w:ascii="Calibri" w:hAnsi="Calibri" w:eastAsia="Calibri" w:cs="Calibri"/>
+      <w:proofErr w:type="spellEnd"/>
+      <w:r>
+        <w:rPr>
+          <w:rFonts w:ascii="Calibri" w:eastAsia="Calibri" w:hAnsi="Calibri" w:cs="Calibri"/>
         </w:rPr>
         <w:t xml:space="preserve"> da plataforma inteligente de localização. A plataforma fornecia soluções que auxiliavam empresas a encontrar novos clientes, parceiros estratégicos, monitorar o mercado e os concorrentes, e abrir novas lojas em pontos estratégicos.</w:t>
       </w:r>
     </w:p>
     <w:p>
       <w:pPr>
-        <w:pStyle w:val="Normal"/>
-        <w:rPr>
-          <w:rFonts w:ascii="Calibri" w:hAnsi="Calibri" w:eastAsia="Calibri" w:cs="Calibri"/>
-        </w:rPr>
-      </w:pPr>
-      <w:r>
-        <w:rPr>
-          <w:rFonts w:ascii="Calibri" w:hAnsi="Calibri" w:eastAsia="Calibri" w:cs="Calibri"/>
+        <w:rPr>
+          <w:rFonts w:ascii="Calibri" w:eastAsia="Calibri" w:hAnsi="Calibri" w:cs="Calibri"/>
+        </w:rPr>
+      </w:pPr>
+      <w:r>
+        <w:rPr>
+          <w:rFonts w:ascii="Calibri" w:eastAsia="Calibri" w:hAnsi="Calibri" w:cs="Calibri"/>
         </w:rPr>
         <w:t xml:space="preserve">Durante o projeto, utilizei ferramentas como </w:t>
       </w:r>
-      <w:r>
-        <w:rPr>
-          <w:rFonts w:ascii="Calibri" w:hAnsi="Calibri" w:eastAsia="Calibri" w:cs="Calibri"/>
+      <w:proofErr w:type="spellStart"/>
+      <w:r>
+        <w:rPr>
+          <w:rFonts w:ascii="Calibri" w:eastAsia="Calibri" w:hAnsi="Calibri" w:cs="Calibri"/>
         </w:rPr>
         <w:t>React</w:t>
       </w:r>
-      <w:r>
-        <w:rPr>
-          <w:rFonts w:ascii="Calibri" w:hAnsi="Calibri" w:eastAsia="Calibri" w:cs="Calibri"/>
+      <w:proofErr w:type="spellEnd"/>
+      <w:r>
+        <w:rPr>
+          <w:rFonts w:ascii="Calibri" w:eastAsia="Calibri" w:hAnsi="Calibri" w:cs="Calibri"/>
         </w:rPr>
         <w:t xml:space="preserve">/Next.js, </w:t>
       </w:r>
-      <w:r>
-        <w:rPr>
-          <w:rFonts w:ascii="Calibri" w:hAnsi="Calibri" w:eastAsia="Calibri" w:cs="Calibri"/>
+      <w:proofErr w:type="spellStart"/>
+      <w:r>
+        <w:rPr>
+          <w:rFonts w:ascii="Calibri" w:eastAsia="Calibri" w:hAnsi="Calibri" w:cs="Calibri"/>
         </w:rPr>
         <w:t>Typescript</w:t>
       </w:r>
-      <w:r>
-        <w:rPr>
-          <w:rFonts w:ascii="Calibri" w:hAnsi="Calibri" w:eastAsia="Calibri" w:cs="Calibri"/>
+      <w:proofErr w:type="spellEnd"/>
+      <w:r>
+        <w:rPr>
+          <w:rFonts w:ascii="Calibri" w:eastAsia="Calibri" w:hAnsi="Calibri" w:cs="Calibri"/>
         </w:rPr>
         <w:t xml:space="preserve">, ANT-Design, </w:t>
       </w:r>
-      <w:r>
-        <w:rPr>
-          <w:rFonts w:ascii="Calibri" w:hAnsi="Calibri" w:eastAsia="Calibri" w:cs="Calibri"/>
+      <w:proofErr w:type="spellStart"/>
+      <w:r>
+        <w:rPr>
+          <w:rFonts w:ascii="Calibri" w:eastAsia="Calibri" w:hAnsi="Calibri" w:cs="Calibri"/>
         </w:rPr>
         <w:t>Leaflet</w:t>
       </w:r>
-      <w:r>
-        <w:rPr>
-          <w:rFonts w:ascii="Calibri" w:hAnsi="Calibri" w:eastAsia="Calibri" w:cs="Calibri"/>
+      <w:proofErr w:type="spellEnd"/>
+      <w:r>
+        <w:rPr>
+          <w:rFonts w:ascii="Calibri" w:eastAsia="Calibri" w:hAnsi="Calibri" w:cs="Calibri"/>
         </w:rPr>
         <w:t xml:space="preserve">, </w:t>
       </w:r>
-      <w:r>
-        <w:rPr>
-          <w:rFonts w:ascii="Calibri" w:hAnsi="Calibri" w:eastAsia="Calibri" w:cs="Calibri"/>
+      <w:proofErr w:type="spellStart"/>
+      <w:r>
+        <w:rPr>
+          <w:rFonts w:ascii="Calibri" w:eastAsia="Calibri" w:hAnsi="Calibri" w:cs="Calibri"/>
         </w:rPr>
         <w:t>Styled-components</w:t>
       </w:r>
-      <w:r>
-        <w:rPr>
-          <w:rFonts w:ascii="Calibri" w:hAnsi="Calibri" w:eastAsia="Calibri" w:cs="Calibri"/>
+      <w:proofErr w:type="spellEnd"/>
+      <w:r>
+        <w:rPr>
+          <w:rFonts w:ascii="Calibri" w:eastAsia="Calibri" w:hAnsi="Calibri" w:cs="Calibri"/>
         </w:rPr>
         <w:t xml:space="preserve"> e </w:t>
       </w:r>
-      <w:r>
-        <w:rPr>
-          <w:rFonts w:ascii="Calibri" w:hAnsi="Calibri" w:eastAsia="Calibri" w:cs="Calibri"/>
+      <w:proofErr w:type="spellStart"/>
+      <w:r>
+        <w:rPr>
+          <w:rFonts w:ascii="Calibri" w:eastAsia="Calibri" w:hAnsi="Calibri" w:cs="Calibri"/>
         </w:rPr>
         <w:t>GraphQL</w:t>
       </w:r>
-      <w:r>
-        <w:rPr>
-          <w:rFonts w:ascii="Calibri" w:hAnsi="Calibri" w:eastAsia="Calibri" w:cs="Calibri"/>
+      <w:proofErr w:type="spellEnd"/>
+      <w:r>
+        <w:rPr>
+          <w:rFonts w:ascii="Calibri" w:eastAsia="Calibri" w:hAnsi="Calibri" w:cs="Calibri"/>
         </w:rPr>
         <w:t>.</w:t>
       </w:r>
     </w:p>
     <w:p>
       <w:pPr>
-        <w:pStyle w:val="Normal"/>
-        <w:rPr>
-          <w:rFonts w:ascii="Calibri" w:hAnsi="Calibri" w:eastAsia="Calibri" w:cs="Calibri"/>
-        </w:rPr>
-      </w:pPr>
-    </w:p>
-    <w:p>
-      <w:pPr>
-        <w:rPr>
-          <w:rFonts w:ascii="Calibri" w:hAnsi="Calibri" w:eastAsia="Calibri" w:cs="Calibri"/>
-        </w:rPr>
-      </w:pPr>
-      <w:r>
-        <w:rPr>
-          <w:rFonts w:ascii="Calibri" w:hAnsi="Calibri" w:eastAsia="Calibri" w:cs="Calibri"/>
+        <w:rPr>
+          <w:rFonts w:ascii="Calibri" w:eastAsia="Calibri" w:hAnsi="Calibri" w:cs="Calibri"/>
+        </w:rPr>
+      </w:pPr>
+    </w:p>
+    <w:p>
+      <w:pPr>
+        <w:rPr>
+          <w:rFonts w:ascii="Calibri" w:eastAsia="Calibri" w:hAnsi="Calibri" w:cs="Calibri"/>
+        </w:rPr>
+      </w:pPr>
+      <w:r>
+        <w:rPr>
+          <w:rFonts w:ascii="Calibri" w:eastAsia="Calibri" w:hAnsi="Calibri" w:cs="Calibri"/>
         </w:rPr>
         <w:t xml:space="preserve">Empresa: </w:t>
       </w:r>
       <w:r>
         <w:rPr>
-          <w:rFonts w:ascii="Calibri" w:hAnsi="Calibri" w:eastAsia="Calibri" w:cs="Calibri"/>
+          <w:rFonts w:ascii="Calibri" w:eastAsia="Calibri" w:hAnsi="Calibri" w:cs="Calibri"/>
         </w:rPr>
         <w:t>ANPAD - Associação Nacional de Pós-Graduação e Pesquisa em Administração</w:t>
       </w:r>
@@ -588,19 +694,19 @@
     <w:p>
       <w:r>
         <w:rPr>
-          <w:rFonts w:ascii="Calibri" w:hAnsi="Calibri" w:eastAsia="Calibri" w:cs="Calibri"/>
+          <w:rFonts w:ascii="Calibri" w:eastAsia="Calibri" w:hAnsi="Calibri" w:cs="Calibri"/>
         </w:rPr>
         <w:t xml:space="preserve">Cargo: </w:t>
       </w:r>
       <w:r>
         <w:rPr>
-          <w:rFonts w:ascii="Calibri" w:hAnsi="Calibri" w:eastAsia="Calibri" w:cs="Calibri"/>
+          <w:rFonts w:ascii="Calibri" w:eastAsia="Calibri" w:hAnsi="Calibri" w:cs="Calibri"/>
         </w:rPr>
         <w:t>Estágio</w:t>
       </w:r>
       <w:r>
         <w:rPr>
-          <w:rFonts w:ascii="Calibri" w:hAnsi="Calibri" w:eastAsia="Calibri" w:cs="Calibri"/>
+          <w:rFonts w:ascii="Calibri" w:eastAsia="Calibri" w:hAnsi="Calibri" w:cs="Calibri"/>
         </w:rPr>
         <w:t xml:space="preserve"> de TI</w:t>
       </w:r>
@@ -608,32 +714,28 @@
     <w:p>
       <w:r>
         <w:rPr>
-          <w:rFonts w:ascii="Calibri" w:hAnsi="Calibri" w:eastAsia="Calibri" w:cs="Calibri"/>
+          <w:rFonts w:ascii="Calibri" w:eastAsia="Calibri" w:hAnsi="Calibri" w:cs="Calibri"/>
         </w:rPr>
         <w:t xml:space="preserve">Data de Admissão: 08/2020    Data de Saída: 08/2022 </w:t>
       </w:r>
     </w:p>
     <w:p>
       <w:r>
-        <w:rPr/>
         <w:t>Atuava como Desenvolvedor Front-</w:t>
       </w:r>
-      <w:r>
-        <w:rPr/>
+      <w:proofErr w:type="spellStart"/>
+      <w:r>
         <w:t>end</w:t>
       </w:r>
-      <w:r>
-        <w:rPr/>
+      <w:proofErr w:type="spellEnd"/>
+      <w:r>
         <w:t>, responsável pela criação de sites e desenvolvimento de rotas para eventos realizados.</w:t>
       </w:r>
     </w:p>
     <w:p>
-      <w:pPr>
-        <w:pStyle w:val="Normal"/>
-      </w:pPr>
-      <w:r>
-        <w:rPr>
-          <w:rFonts w:ascii="Calibri" w:hAnsi="Calibri" w:eastAsia="Calibri" w:cs="Calibri"/>
+      <w:r>
+        <w:rPr>
+          <w:rFonts w:ascii="Calibri" w:eastAsia="Calibri" w:hAnsi="Calibri" w:cs="Calibri"/>
         </w:rPr>
         <w:t>Possuo experiência na edição de vídeos utilizando o Adobe Premiere e habilidades de edição gráfica no Adobe Photoshop.</w:t>
       </w:r>
@@ -642,21 +744,21 @@
     <w:p>
       <w:r>
         <w:rPr>
-          <w:rFonts w:ascii="Calibri" w:hAnsi="Calibri" w:eastAsia="Calibri" w:cs="Calibri"/>
+          <w:rFonts w:ascii="Calibri" w:eastAsia="Calibri" w:hAnsi="Calibri" w:cs="Calibri"/>
         </w:rPr>
         <w:t xml:space="preserve">Empresa: </w:t>
       </w:r>
       <w:proofErr w:type="spellStart"/>
       <w:r>
         <w:rPr>
-          <w:rFonts w:ascii="Calibri" w:hAnsi="Calibri" w:eastAsia="Calibri" w:cs="Calibri"/>
+          <w:rFonts w:ascii="Calibri" w:eastAsia="Calibri" w:hAnsi="Calibri" w:cs="Calibri"/>
         </w:rPr>
         <w:t>Pressure</w:t>
       </w:r>
       <w:proofErr w:type="spellEnd"/>
       <w:r>
         <w:rPr>
-          <w:rFonts w:ascii="Calibri" w:hAnsi="Calibri" w:eastAsia="Calibri" w:cs="Calibri"/>
+          <w:rFonts w:ascii="Calibri" w:eastAsia="Calibri" w:hAnsi="Calibri" w:cs="Calibri"/>
         </w:rPr>
         <w:t xml:space="preserve"> Compressores</w:t>
       </w:r>
@@ -664,19 +766,19 @@
     <w:p>
       <w:r>
         <w:rPr>
-          <w:rFonts w:ascii="Calibri" w:hAnsi="Calibri" w:eastAsia="Calibri" w:cs="Calibri"/>
+          <w:rFonts w:ascii="Calibri" w:eastAsia="Calibri" w:hAnsi="Calibri" w:cs="Calibri"/>
         </w:rPr>
         <w:t xml:space="preserve">Cargo: </w:t>
       </w:r>
       <w:r>
         <w:rPr>
-          <w:rFonts w:ascii="Calibri" w:hAnsi="Calibri" w:eastAsia="Calibri" w:cs="Calibri"/>
+          <w:rFonts w:ascii="Calibri" w:eastAsia="Calibri" w:hAnsi="Calibri" w:cs="Calibri"/>
         </w:rPr>
         <w:t>Estágio</w:t>
       </w:r>
       <w:r>
         <w:rPr>
-          <w:rFonts w:ascii="Calibri" w:hAnsi="Calibri" w:eastAsia="Calibri" w:cs="Calibri"/>
+          <w:rFonts w:ascii="Calibri" w:eastAsia="Calibri" w:hAnsi="Calibri" w:cs="Calibri"/>
         </w:rPr>
         <w:t xml:space="preserve"> de TI</w:t>
       </w:r>
@@ -684,46 +786,33 @@
     <w:p>
       <w:r>
         <w:rPr>
-          <w:rFonts w:ascii="Calibri" w:hAnsi="Calibri" w:eastAsia="Calibri" w:cs="Calibri"/>
+          <w:rFonts w:ascii="Calibri" w:eastAsia="Calibri" w:hAnsi="Calibri" w:cs="Calibri"/>
         </w:rPr>
         <w:t>Data de Admissão: 01/2019    Data de Saída: 11/2019 (10 meses)</w:t>
       </w:r>
     </w:p>
     <w:p>
       <w:pPr>
-        <w:pStyle w:val="Normal"/>
-        <w:rPr>
-          <w:rFonts w:ascii="Calibri" w:hAnsi="Calibri" w:eastAsia="Calibri" w:cs="Calibri"/>
-        </w:rPr>
-      </w:pPr>
-      <w:r>
-        <w:rPr>
-          <w:rFonts w:ascii="Calibri" w:hAnsi="Calibri" w:eastAsia="Calibri" w:cs="Calibri"/>
-        </w:rPr>
-        <w:t xml:space="preserve">Atuava na parte de Infraestrutura da </w:t>
-      </w:r>
-      <w:r>
-        <w:rPr>
-          <w:rFonts w:ascii="Calibri" w:hAnsi="Calibri" w:eastAsia="Calibri" w:cs="Calibri"/>
-        </w:rPr>
-        <w:t>fábrica</w:t>
-      </w:r>
-      <w:r>
-        <w:rPr>
-          <w:rFonts w:ascii="Calibri" w:hAnsi="Calibri" w:eastAsia="Calibri" w:cs="Calibri"/>
-        </w:rPr>
-        <w:t>, reparando e arrumando computadores, impressoras e sistemas (quando necessitava)</w:t>
-      </w:r>
-    </w:p>
-    <w:p>
-      <w:pPr>
-        <w:rPr>
-          <w:rFonts w:ascii="Calibri" w:hAnsi="Calibri" w:eastAsia="Calibri" w:cs="Calibri"/>
-        </w:rPr>
-      </w:pPr>
-      <w:r>
-        <w:rPr>
-          <w:rFonts w:ascii="Calibri" w:hAnsi="Calibri" w:eastAsia="Calibri" w:cs="Calibri"/>
+        <w:rPr>
+          <w:rFonts w:ascii="Calibri" w:eastAsia="Calibri" w:hAnsi="Calibri" w:cs="Calibri"/>
+        </w:rPr>
+      </w:pPr>
+      <w:r>
+        <w:rPr>
+          <w:rFonts w:ascii="Calibri" w:eastAsia="Calibri" w:hAnsi="Calibri" w:cs="Calibri"/>
+        </w:rPr>
+        <w:t>Atuava na parte de Infraestrutura da fábrica, reparando e arrumando computadores, impressoras e sistemas (quando necessitava)</w:t>
+      </w:r>
+    </w:p>
+    <w:p>
+      <w:pPr>
+        <w:rPr>
+          <w:rFonts w:ascii="Calibri" w:eastAsia="Calibri" w:hAnsi="Calibri" w:cs="Calibri"/>
+        </w:rPr>
+      </w:pPr>
+      <w:r>
+        <w:rPr>
+          <w:rFonts w:ascii="Calibri" w:eastAsia="Calibri" w:hAnsi="Calibri" w:cs="Calibri"/>
         </w:rPr>
         <w:t xml:space="preserve"> </w:t>
       </w:r>
@@ -731,14 +820,14 @@
     <w:p>
       <w:pPr>
         <w:rPr>
-          <w:rFonts w:ascii="Calibri" w:hAnsi="Calibri" w:eastAsia="Calibri" w:cs="Calibri"/>
+          <w:rFonts w:ascii="Calibri" w:eastAsia="Calibri" w:hAnsi="Calibri" w:cs="Calibri"/>
         </w:rPr>
       </w:pPr>
     </w:p>
     <w:sectPr>
-      <w:headerReference w:type="default" r:id="rId7"/>
-      <w:footerReference w:type="default" r:id="rId8"/>
-      <w:pgSz w:w="11906" w:h="16838" w:orient="portrait"/>
+      <w:headerReference w:type="default" r:id="rId6"/>
+      <w:footerReference w:type="default" r:id="rId7"/>
+      <w:pgSz w:w="11906" w:h="16838"/>
       <w:pgMar w:top="1440" w:right="1440" w:bottom="1440" w:left="1440" w:header="720" w:footer="720" w:gutter="0"/>
       <w:cols w:space="720"/>
       <w:docGrid w:linePitch="360"/>
@@ -748,7 +837,7 @@
 </file>
 
 <file path=word/endnotes.xml><?xml version="1.0" encoding="utf-8"?>
-<w:endnotes xmlns:wpc="http://schemas.microsoft.com/office/word/2010/wordprocessingCanvas" xmlns:cx="http://schemas.microsoft.com/office/drawing/2014/chartex" xmlns:cx1="http://schemas.microsoft.com/office/drawing/2015/9/8/chartex" xmlns:cx2="http://schemas.microsoft.com/office/drawing/2015/10/21/chartex" xmlns:cx3="http://schemas.microsoft.com/office/drawing/2016/5/9/chartex" xmlns:cx4="http://schemas.microsoft.com/office/drawing/2016/5/10/chartex" xmlns:cx5="http://schemas.microsoft.com/office/drawing/2016/5/11/chartex" xmlns:cx6="http://schemas.microsoft.com/office/drawing/2016/5/12/chartex" xmlns:cx7="http://schemas.microsoft.com/office/drawing/2016/5/13/chartex" xmlns:cx8="http://schemas.microsoft.com/office/drawing/2016/5/14/chartex" xmlns:mc="http://schemas.openxmlformats.org/markup-compatibility/2006" xmlns:aink="http://schemas.microsoft.com/office/drawing/2016/ink" xmlns:am3d="http://schemas.microsoft.com/office/drawing/2017/model3d" xmlns:o="urn:schemas-microsoft-com:office:office" xmlns:oel="http://schemas.microsoft.com/office/2019/extlst" xmlns:r="http://schemas.openxmlformats.org/officeDocument/2006/relationships" xmlns:m="http://schemas.openxmlformats.org/officeDocument/2006/math" xmlns:v="urn:schemas-microsoft-com:vml" xmlns:wp14="http://schemas.microsoft.com/office/word/2010/wordprocessingDrawing" xmlns:wp="http://schemas.openxmlformats.org/drawingml/2006/wordprocessingDrawing" xmlns:w10="urn:schemas-microsoft-com:office:word" xmlns:w="http://schemas.openxmlformats.org/wordprocessingml/2006/main" xmlns:w14="http://schemas.microsoft.com/office/word/2010/wordml" xmlns:w15="http://schemas.microsoft.com/office/word/2012/wordml" xmlns:w16cex="http://schemas.microsoft.com/office/word/2018/wordml/cex" xmlns:w16cid="http://schemas.microsoft.com/office/word/2016/wordml/cid" xmlns:w16="http://schemas.microsoft.com/office/word/2018/wordml" xmlns:w16sdtdh="http://schemas.microsoft.com/office/word/2020/wordml/sdtdatahash" xmlns:w16se="http://schemas.microsoft.com/office/word/2015/wordml/symex" xmlns:wpg="http://schemas.microsoft.com/office/word/2010/wordprocessingGroup" xmlns:wpi="http://schemas.microsoft.com/office/word/2010/wordprocessingInk" xmlns:wne="http://schemas.microsoft.com/office/word/2006/wordml" xmlns:wps="http://schemas.microsoft.com/office/word/2010/wordprocessingShape" mc:Ignorable="w14 w15 w16se w16cid w16 w16cex w16sdtdh wp14">
+<w:endnotes xmlns:wpc="http://schemas.microsoft.com/office/word/2010/wordprocessingCanvas" xmlns:cx="http://schemas.microsoft.com/office/drawing/2014/chartex" xmlns:cx1="http://schemas.microsoft.com/office/drawing/2015/9/8/chartex" xmlns:cx2="http://schemas.microsoft.com/office/drawing/2015/10/21/chartex" xmlns:cx3="http://schemas.microsoft.com/office/drawing/2016/5/9/chartex" xmlns:cx4="http://schemas.microsoft.com/office/drawing/2016/5/10/chartex" xmlns:cx5="http://schemas.microsoft.com/office/drawing/2016/5/11/chartex" xmlns:cx6="http://schemas.microsoft.com/office/drawing/2016/5/12/chartex" xmlns:cx7="http://schemas.microsoft.com/office/drawing/2016/5/13/chartex" xmlns:cx8="http://schemas.microsoft.com/office/drawing/2016/5/14/chartex" xmlns:mc="http://schemas.openxmlformats.org/markup-compatibility/2006" xmlns:aink="http://schemas.microsoft.com/office/drawing/2016/ink" xmlns:am3d="http://schemas.microsoft.com/office/drawing/2017/model3d" xmlns:o="urn:schemas-microsoft-com:office:office" xmlns:oel="http://schemas.microsoft.com/office/2019/extlst" xmlns:r="http://schemas.openxmlformats.org/officeDocument/2006/relationships" xmlns:m="http://schemas.openxmlformats.org/officeDocument/2006/math" xmlns:v="urn:schemas-microsoft-com:vml" xmlns:wp14="http://schemas.microsoft.com/office/word/2010/wordprocessingDrawing" xmlns:wp="http://schemas.openxmlformats.org/drawingml/2006/wordprocessingDrawing" xmlns:w10="urn:schemas-microsoft-com:office:word" xmlns:w="http://schemas.openxmlformats.org/wordprocessingml/2006/main" xmlns:w14="http://schemas.microsoft.com/office/word/2010/wordml" xmlns:w15="http://schemas.microsoft.com/office/word/2012/wordml" xmlns:w16cex="http://schemas.microsoft.com/office/word/2018/wordml/cex" xmlns:w16cid="http://schemas.microsoft.com/office/word/2016/wordml/cid" xmlns:w16="http://schemas.microsoft.com/office/word/2018/wordml" xmlns:w16du="http://schemas.microsoft.com/office/word/2023/wordml/word16du" xmlns:w16sdtdh="http://schemas.microsoft.com/office/word/2020/wordml/sdtdatahash" xmlns:w16se="http://schemas.microsoft.com/office/word/2015/wordml/symex" xmlns:wpg="http://schemas.microsoft.com/office/word/2010/wordprocessingGroup" xmlns:wpi="http://schemas.microsoft.com/office/word/2010/wordprocessingInk" xmlns:wne="http://schemas.microsoft.com/office/word/2006/wordml" xmlns:wps="http://schemas.microsoft.com/office/word/2010/wordprocessingShape" mc:Ignorable="w14 w15 w16se w16cid w16 w16cex w16sdtdh w16du wp14">
   <w:endnote w:type="separator" w:id="-1">
     <w:p>
       <w:pPr>
@@ -780,7 +869,7 @@
 </file>
 
 <file path=word/footer1.xml><?xml version="1.0" encoding="utf-8"?>
-<w:ftr xmlns:wpc="http://schemas.microsoft.com/office/word/2010/wordprocessingCanvas" xmlns:cx="http://schemas.microsoft.com/office/drawing/2014/chartex" xmlns:cx1="http://schemas.microsoft.com/office/drawing/2015/9/8/chartex" xmlns:cx2="http://schemas.microsoft.com/office/drawing/2015/10/21/chartex" xmlns:cx3="http://schemas.microsoft.com/office/drawing/2016/5/9/chartex" xmlns:cx4="http://schemas.microsoft.com/office/drawing/2016/5/10/chartex" xmlns:cx5="http://schemas.microsoft.com/office/drawing/2016/5/11/chartex" xmlns:cx6="http://schemas.microsoft.com/office/drawing/2016/5/12/chartex" xmlns:cx7="http://schemas.microsoft.com/office/drawing/2016/5/13/chartex" xmlns:cx8="http://schemas.microsoft.com/office/drawing/2016/5/14/chartex" xmlns:mc="http://schemas.openxmlformats.org/markup-compatibility/2006" xmlns:aink="http://schemas.microsoft.com/office/drawing/2016/ink" xmlns:am3d="http://schemas.microsoft.com/office/drawing/2017/model3d" xmlns:o="urn:schemas-microsoft-com:office:office" xmlns:oel="http://schemas.microsoft.com/office/2019/extlst" xmlns:r="http://schemas.openxmlformats.org/officeDocument/2006/relationships" xmlns:m="http://schemas.openxmlformats.org/officeDocument/2006/math" xmlns:v="urn:schemas-microsoft-com:vml" xmlns:wp14="http://schemas.microsoft.com/office/word/2010/wordprocessingDrawing" xmlns:wp="http://schemas.openxmlformats.org/drawingml/2006/wordprocessingDrawing" xmlns:w10="urn:schemas-microsoft-com:office:word" xmlns:w="http://schemas.openxmlformats.org/wordprocessingml/2006/main" xmlns:w14="http://schemas.microsoft.com/office/word/2010/wordml" xmlns:w15="http://schemas.microsoft.com/office/word/2012/wordml" xmlns:w16cex="http://schemas.microsoft.com/office/word/2018/wordml/cex" xmlns:w16cid="http://schemas.microsoft.com/office/word/2016/wordml/cid" xmlns:w16="http://schemas.microsoft.com/office/word/2018/wordml" xmlns:w16sdtdh="http://schemas.microsoft.com/office/word/2020/wordml/sdtdatahash" xmlns:w16se="http://schemas.microsoft.com/office/word/2015/wordml/symex" xmlns:wpg="http://schemas.microsoft.com/office/word/2010/wordprocessingGroup" xmlns:wpi="http://schemas.microsoft.com/office/word/2010/wordprocessingInk" xmlns:wne="http://schemas.microsoft.com/office/word/2006/wordml" xmlns:wps="http://schemas.microsoft.com/office/word/2010/wordprocessingShape" mc:Ignorable="w14 w15 w16se w16cid w16 w16cex w16sdtdh wp14">
+<w:ftr xmlns:wpc="http://schemas.microsoft.com/office/word/2010/wordprocessingCanvas" xmlns:cx="http://schemas.microsoft.com/office/drawing/2014/chartex" xmlns:cx1="http://schemas.microsoft.com/office/drawing/2015/9/8/chartex" xmlns:cx2="http://schemas.microsoft.com/office/drawing/2015/10/21/chartex" xmlns:cx3="http://schemas.microsoft.com/office/drawing/2016/5/9/chartex" xmlns:cx4="http://schemas.microsoft.com/office/drawing/2016/5/10/chartex" xmlns:cx5="http://schemas.microsoft.com/office/drawing/2016/5/11/chartex" xmlns:cx6="http://schemas.microsoft.com/office/drawing/2016/5/12/chartex" xmlns:cx7="http://schemas.microsoft.com/office/drawing/2016/5/13/chartex" xmlns:cx8="http://schemas.microsoft.com/office/drawing/2016/5/14/chartex" xmlns:mc="http://schemas.openxmlformats.org/markup-compatibility/2006" xmlns:aink="http://schemas.microsoft.com/office/drawing/2016/ink" xmlns:am3d="http://schemas.microsoft.com/office/drawing/2017/model3d" xmlns:o="urn:schemas-microsoft-com:office:office" xmlns:oel="http://schemas.microsoft.com/office/2019/extlst" xmlns:r="http://schemas.openxmlformats.org/officeDocument/2006/relationships" xmlns:m="http://schemas.openxmlformats.org/officeDocument/2006/math" xmlns:v="urn:schemas-microsoft-com:vml" xmlns:wp14="http://schemas.microsoft.com/office/word/2010/wordprocessingDrawing" xmlns:wp="http://schemas.openxmlformats.org/drawingml/2006/wordprocessingDrawing" xmlns:w10="urn:schemas-microsoft-com:office:word" xmlns:w="http://schemas.openxmlformats.org/wordprocessingml/2006/main" xmlns:w14="http://schemas.microsoft.com/office/word/2010/wordml" xmlns:w15="http://schemas.microsoft.com/office/word/2012/wordml" xmlns:w16cex="http://schemas.microsoft.com/office/word/2018/wordml/cex" xmlns:w16cid="http://schemas.microsoft.com/office/word/2016/wordml/cid" xmlns:w16="http://schemas.microsoft.com/office/word/2018/wordml" xmlns:w16du="http://schemas.microsoft.com/office/word/2023/wordml/word16du" xmlns:w16sdtdh="http://schemas.microsoft.com/office/word/2020/wordml/sdtdatahash" xmlns:w16se="http://schemas.microsoft.com/office/word/2015/wordml/symex" xmlns:wpg="http://schemas.microsoft.com/office/word/2010/wordprocessingGroup" xmlns:wpi="http://schemas.microsoft.com/office/word/2010/wordprocessingInk" xmlns:wne="http://schemas.microsoft.com/office/word/2006/wordml" xmlns:wps="http://schemas.microsoft.com/office/word/2010/wordprocessingShape" mc:Ignorable="w14 w15 w16se w16cid w16 w16cex w16sdtdh w16du wp14">
   <w:tbl>
     <w:tblPr>
       <w:tblW w:w="0" w:type="auto"/>
@@ -838,7 +927,7 @@
 </file>
 
 <file path=word/footnotes.xml><?xml version="1.0" encoding="utf-8"?>
-<w:footnotes xmlns:wpc="http://schemas.microsoft.com/office/word/2010/wordprocessingCanvas" xmlns:cx="http://schemas.microsoft.com/office/drawing/2014/chartex" xmlns:cx1="http://schemas.microsoft.com/office/drawing/2015/9/8/chartex" xmlns:cx2="http://schemas.microsoft.com/office/drawing/2015/10/21/chartex" xmlns:cx3="http://schemas.microsoft.com/office/drawing/2016/5/9/chartex" xmlns:cx4="http://schemas.microsoft.com/office/drawing/2016/5/10/chartex" xmlns:cx5="http://schemas.microsoft.com/office/drawing/2016/5/11/chartex" xmlns:cx6="http://schemas.microsoft.com/office/drawing/2016/5/12/chartex" xmlns:cx7="http://schemas.microsoft.com/office/drawing/2016/5/13/chartex" xmlns:cx8="http://schemas.microsoft.com/office/drawing/2016/5/14/chartex" xmlns:mc="http://schemas.openxmlformats.org/markup-compatibility/2006" xmlns:aink="http://schemas.microsoft.com/office/drawing/2016/ink" xmlns:am3d="http://schemas.microsoft.com/office/drawing/2017/model3d" xmlns:o="urn:schemas-microsoft-com:office:office" xmlns:oel="http://schemas.microsoft.com/office/2019/extlst" xmlns:r="http://schemas.openxmlformats.org/officeDocument/2006/relationships" xmlns:m="http://schemas.openxmlformats.org/officeDocument/2006/math" xmlns:v="urn:schemas-microsoft-com:vml" xmlns:wp14="http://schemas.microsoft.com/office/word/2010/wordprocessingDrawing" xmlns:wp="http://schemas.openxmlformats.org/drawingml/2006/wordprocessingDrawing" xmlns:w10="urn:schemas-microsoft-com:office:word" xmlns:w="http://schemas.openxmlformats.org/wordprocessingml/2006/main" xmlns:w14="http://schemas.microsoft.com/office/word/2010/wordml" xmlns:w15="http://schemas.microsoft.com/office/word/2012/wordml" xmlns:w16cex="http://schemas.microsoft.com/office/word/2018/wordml/cex" xmlns:w16cid="http://schemas.microsoft.com/office/word/2016/wordml/cid" xmlns:w16="http://schemas.microsoft.com/office/word/2018/wordml" xmlns:w16sdtdh="http://schemas.microsoft.com/office/word/2020/wordml/sdtdatahash" xmlns:w16se="http://schemas.microsoft.com/office/word/2015/wordml/symex" xmlns:wpg="http://schemas.microsoft.com/office/word/2010/wordprocessingGroup" xmlns:wpi="http://schemas.microsoft.com/office/word/2010/wordprocessingInk" xmlns:wne="http://schemas.microsoft.com/office/word/2006/wordml" xmlns:wps="http://schemas.microsoft.com/office/word/2010/wordprocessingShape" mc:Ignorable="w14 w15 w16se w16cid w16 w16cex w16sdtdh wp14">
+<w:footnotes xmlns:wpc="http://schemas.microsoft.com/office/word/2010/wordprocessingCanvas" xmlns:cx="http://schemas.microsoft.com/office/drawing/2014/chartex" xmlns:cx1="http://schemas.microsoft.com/office/drawing/2015/9/8/chartex" xmlns:cx2="http://schemas.microsoft.com/office/drawing/2015/10/21/chartex" xmlns:cx3="http://schemas.microsoft.com/office/drawing/2016/5/9/chartex" xmlns:cx4="http://schemas.microsoft.com/office/drawing/2016/5/10/chartex" xmlns:cx5="http://schemas.microsoft.com/office/drawing/2016/5/11/chartex" xmlns:cx6="http://schemas.microsoft.com/office/drawing/2016/5/12/chartex" xmlns:cx7="http://schemas.microsoft.com/office/drawing/2016/5/13/chartex" xmlns:cx8="http://schemas.microsoft.com/office/drawing/2016/5/14/chartex" xmlns:mc="http://schemas.openxmlformats.org/markup-compatibility/2006" xmlns:aink="http://schemas.microsoft.com/office/drawing/2016/ink" xmlns:am3d="http://schemas.microsoft.com/office/drawing/2017/model3d" xmlns:o="urn:schemas-microsoft-com:office:office" xmlns:oel="http://schemas.microsoft.com/office/2019/extlst" xmlns:r="http://schemas.openxmlformats.org/officeDocument/2006/relationships" xmlns:m="http://schemas.openxmlformats.org/officeDocument/2006/math" xmlns:v="urn:schemas-microsoft-com:vml" xmlns:wp14="http://schemas.microsoft.com/office/word/2010/wordprocessingDrawing" xmlns:wp="http://schemas.openxmlformats.org/drawingml/2006/wordprocessingDrawing" xmlns:w10="urn:schemas-microsoft-com:office:word" xmlns:w="http://schemas.openxmlformats.org/wordprocessingml/2006/main" xmlns:w14="http://schemas.microsoft.com/office/word/2010/wordml" xmlns:w15="http://schemas.microsoft.com/office/word/2012/wordml" xmlns:w16cex="http://schemas.microsoft.com/office/word/2018/wordml/cex" xmlns:w16cid="http://schemas.microsoft.com/office/word/2016/wordml/cid" xmlns:w16="http://schemas.microsoft.com/office/word/2018/wordml" xmlns:w16du="http://schemas.microsoft.com/office/word/2023/wordml/word16du" xmlns:w16sdtdh="http://schemas.microsoft.com/office/word/2020/wordml/sdtdatahash" xmlns:w16se="http://schemas.microsoft.com/office/word/2015/wordml/symex" xmlns:wpg="http://schemas.microsoft.com/office/word/2010/wordprocessingGroup" xmlns:wpi="http://schemas.microsoft.com/office/word/2010/wordprocessingInk" xmlns:wne="http://schemas.microsoft.com/office/word/2006/wordml" xmlns:wps="http://schemas.microsoft.com/office/word/2010/wordprocessingShape" mc:Ignorable="w14 w15 w16se w16cid w16 w16cex w16sdtdh w16du wp14">
   <w:footnote w:type="separator" w:id="-1">
     <w:p>
       <w:pPr>
@@ -870,7 +959,7 @@
 </file>
 
 <file path=word/header1.xml><?xml version="1.0" encoding="utf-8"?>
-<w:hdr xmlns:wpc="http://schemas.microsoft.com/office/word/2010/wordprocessingCanvas" xmlns:cx="http://schemas.microsoft.com/office/drawing/2014/chartex" xmlns:cx1="http://schemas.microsoft.com/office/drawing/2015/9/8/chartex" xmlns:cx2="http://schemas.microsoft.com/office/drawing/2015/10/21/chartex" xmlns:cx3="http://schemas.microsoft.com/office/drawing/2016/5/9/chartex" xmlns:cx4="http://schemas.microsoft.com/office/drawing/2016/5/10/chartex" xmlns:cx5="http://schemas.microsoft.com/office/drawing/2016/5/11/chartex" xmlns:cx6="http://schemas.microsoft.com/office/drawing/2016/5/12/chartex" xmlns:cx7="http://schemas.microsoft.com/office/drawing/2016/5/13/chartex" xmlns:cx8="http://schemas.microsoft.com/office/drawing/2016/5/14/chartex" xmlns:mc="http://schemas.openxmlformats.org/markup-compatibility/2006" xmlns:aink="http://schemas.microsoft.com/office/drawing/2016/ink" xmlns:am3d="http://schemas.microsoft.com/office/drawing/2017/model3d" xmlns:o="urn:schemas-microsoft-com:office:office" xmlns:oel="http://schemas.microsoft.com/office/2019/extlst" xmlns:r="http://schemas.openxmlformats.org/officeDocument/2006/relationships" xmlns:m="http://schemas.openxmlformats.org/officeDocument/2006/math" xmlns:v="urn:schemas-microsoft-com:vml" xmlns:wp14="http://schemas.microsoft.com/office/word/2010/wordprocessingDrawing" xmlns:wp="http://schemas.openxmlformats.org/drawingml/2006/wordprocessingDrawing" xmlns:w10="urn:schemas-microsoft-com:office:word" xmlns:w="http://schemas.openxmlformats.org/wordprocessingml/2006/main" xmlns:w14="http://schemas.microsoft.com/office/word/2010/wordml" xmlns:w15="http://schemas.microsoft.com/office/word/2012/wordml" xmlns:w16cex="http://schemas.microsoft.com/office/word/2018/wordml/cex" xmlns:w16cid="http://schemas.microsoft.com/office/word/2016/wordml/cid" xmlns:w16="http://schemas.microsoft.com/office/word/2018/wordml" xmlns:w16sdtdh="http://schemas.microsoft.com/office/word/2020/wordml/sdtdatahash" xmlns:w16se="http://schemas.microsoft.com/office/word/2015/wordml/symex" xmlns:wpg="http://schemas.microsoft.com/office/word/2010/wordprocessingGroup" xmlns:wpi="http://schemas.microsoft.com/office/word/2010/wordprocessingInk" xmlns:wne="http://schemas.microsoft.com/office/word/2006/wordml" xmlns:wps="http://schemas.microsoft.com/office/word/2010/wordprocessingShape" mc:Ignorable="w14 w15 w16se w16cid w16 w16cex w16sdtdh wp14">
+<w:hdr xmlns:wpc="http://schemas.microsoft.com/office/word/2010/wordprocessingCanvas" xmlns:cx="http://schemas.microsoft.com/office/drawing/2014/chartex" xmlns:cx1="http://schemas.microsoft.com/office/drawing/2015/9/8/chartex" xmlns:cx2="http://schemas.microsoft.com/office/drawing/2015/10/21/chartex" xmlns:cx3="http://schemas.microsoft.com/office/drawing/2016/5/9/chartex" xmlns:cx4="http://schemas.microsoft.com/office/drawing/2016/5/10/chartex" xmlns:cx5="http://schemas.microsoft.com/office/drawing/2016/5/11/chartex" xmlns:cx6="http://schemas.microsoft.com/office/drawing/2016/5/12/chartex" xmlns:cx7="http://schemas.microsoft.com/office/drawing/2016/5/13/chartex" xmlns:cx8="http://schemas.microsoft.com/office/drawing/2016/5/14/chartex" xmlns:mc="http://schemas.openxmlformats.org/markup-compatibility/2006" xmlns:aink="http://schemas.microsoft.com/office/drawing/2016/ink" xmlns:am3d="http://schemas.microsoft.com/office/drawing/2017/model3d" xmlns:o="urn:schemas-microsoft-com:office:office" xmlns:oel="http://schemas.microsoft.com/office/2019/extlst" xmlns:r="http://schemas.openxmlformats.org/officeDocument/2006/relationships" xmlns:m="http://schemas.openxmlformats.org/officeDocument/2006/math" xmlns:v="urn:schemas-microsoft-com:vml" xmlns:wp14="http://schemas.microsoft.com/office/word/2010/wordprocessingDrawing" xmlns:wp="http://schemas.openxmlformats.org/drawingml/2006/wordprocessingDrawing" xmlns:w10="urn:schemas-microsoft-com:office:word" xmlns:w="http://schemas.openxmlformats.org/wordprocessingml/2006/main" xmlns:w14="http://schemas.microsoft.com/office/word/2010/wordml" xmlns:w15="http://schemas.microsoft.com/office/word/2012/wordml" xmlns:w16cex="http://schemas.microsoft.com/office/word/2018/wordml/cex" xmlns:w16cid="http://schemas.microsoft.com/office/word/2016/wordml/cid" xmlns:w16="http://schemas.microsoft.com/office/word/2018/wordml" xmlns:w16du="http://schemas.microsoft.com/office/word/2023/wordml/word16du" xmlns:w16sdtdh="http://schemas.microsoft.com/office/word/2020/wordml/sdtdatahash" xmlns:w16se="http://schemas.microsoft.com/office/word/2015/wordml/symex" xmlns:wpg="http://schemas.microsoft.com/office/word/2010/wordprocessingGroup" xmlns:wpi="http://schemas.microsoft.com/office/word/2010/wordprocessingInk" xmlns:wne="http://schemas.microsoft.com/office/word/2006/wordml" xmlns:wps="http://schemas.microsoft.com/office/word/2010/wordprocessingShape" mc:Ignorable="w14 w15 w16se w16cid w16 w16cex w16sdtdh w16du wp14">
   <w:tbl>
     <w:tblPr>
       <w:tblW w:w="0" w:type="auto"/>
@@ -927,16 +1016,12 @@
 </w:hdr>
 </file>
 
-<file path=word/numbering.xml><?xml version="1.0" encoding="utf-8"?>
-<w:numbering xmlns:wpc="http://schemas.microsoft.com/office/word/2010/wordprocessingCanvas" xmlns:cx="http://schemas.microsoft.com/office/drawing/2014/chartex" xmlns:cx1="http://schemas.microsoft.com/office/drawing/2015/9/8/chartex" xmlns:cx2="http://schemas.microsoft.com/office/drawing/2015/10/21/chartex" xmlns:cx3="http://schemas.microsoft.com/office/drawing/2016/5/9/chartex" xmlns:cx4="http://schemas.microsoft.com/office/drawing/2016/5/10/chartex" xmlns:cx5="http://schemas.microsoft.com/office/drawing/2016/5/11/chartex" xmlns:cx6="http://schemas.microsoft.com/office/drawing/2016/5/12/chartex" xmlns:cx7="http://schemas.microsoft.com/office/drawing/2016/5/13/chartex" xmlns:cx8="http://schemas.microsoft.com/office/drawing/2016/5/14/chartex" xmlns:mc="http://schemas.openxmlformats.org/markup-compatibility/2006" xmlns:aink="http://schemas.microsoft.com/office/drawing/2016/ink" xmlns:am3d="http://schemas.microsoft.com/office/drawing/2017/model3d" xmlns:o="urn:schemas-microsoft-com:office:office" xmlns:oel="http://schemas.microsoft.com/office/2019/extlst" xmlns:r="http://schemas.openxmlformats.org/officeDocument/2006/relationships" xmlns:m="http://schemas.openxmlformats.org/officeDocument/2006/math" xmlns:v="urn:schemas-microsoft-com:vml" xmlns:wp14="http://schemas.microsoft.com/office/word/2010/wordprocessingDrawing" xmlns:wp="http://schemas.openxmlformats.org/drawingml/2006/wordprocessingDrawing" xmlns:w10="urn:schemas-microsoft-com:office:word" xmlns:w="http://schemas.openxmlformats.org/wordprocessingml/2006/main" xmlns:w14="http://schemas.microsoft.com/office/word/2010/wordml" xmlns:w15="http://schemas.microsoft.com/office/word/2012/wordml" xmlns:w16cex="http://schemas.microsoft.com/office/word/2018/wordml/cex" xmlns:w16cid="http://schemas.microsoft.com/office/word/2016/wordml/cid" xmlns:w16="http://schemas.microsoft.com/office/word/2018/wordml" xmlns:w16sdtdh="http://schemas.microsoft.com/office/word/2020/wordml/sdtdatahash" xmlns:w16se="http://schemas.microsoft.com/office/word/2015/wordml/symex" xmlns:wpg="http://schemas.microsoft.com/office/word/2010/wordprocessingGroup" xmlns:wpi="http://schemas.microsoft.com/office/word/2010/wordprocessingInk" xmlns:wne="http://schemas.microsoft.com/office/word/2006/wordml" xmlns:wps="http://schemas.microsoft.com/office/word/2010/wordprocessingShape" mc:Ignorable="w14 w15 w16se w16cid w16 w16cex w16sdtdh wp14"/>
-</file>
-
 <file path=word/styles.xml><?xml version="1.0" encoding="utf-8"?>
-<w:styles xmlns:mc="http://schemas.openxmlformats.org/markup-compatibility/2006" xmlns:r="http://schemas.openxmlformats.org/officeDocument/2006/relationships" xmlns:w="http://schemas.openxmlformats.org/wordprocessingml/2006/main" xmlns:w14="http://schemas.microsoft.com/office/word/2010/wordml" xmlns:w15="http://schemas.microsoft.com/office/word/2012/wordml" xmlns:w16cex="http://schemas.microsoft.com/office/word/2018/wordml/cex" xmlns:w16cid="http://schemas.microsoft.com/office/word/2016/wordml/cid" xmlns:w16="http://schemas.microsoft.com/office/word/2018/wordml" xmlns:w16sdtdh="http://schemas.microsoft.com/office/word/2020/wordml/sdtdatahash" xmlns:w16se="http://schemas.microsoft.com/office/word/2015/wordml/symex" mc:Ignorable="w14 w15 w16se w16cid w16 w16cex w16sdtdh">
+<w:styles xmlns:mc="http://schemas.openxmlformats.org/markup-compatibility/2006" xmlns:r="http://schemas.openxmlformats.org/officeDocument/2006/relationships" xmlns:w="http://schemas.openxmlformats.org/wordprocessingml/2006/main" xmlns:w14="http://schemas.microsoft.com/office/word/2010/wordml" xmlns:w15="http://schemas.microsoft.com/office/word/2012/wordml" xmlns:w16cex="http://schemas.microsoft.com/office/word/2018/wordml/cex" xmlns:w16cid="http://schemas.microsoft.com/office/word/2016/wordml/cid" xmlns:w16="http://schemas.microsoft.com/office/word/2018/wordml" xmlns:w16du="http://schemas.microsoft.com/office/word/2023/wordml/word16du" xmlns:w16sdtdh="http://schemas.microsoft.com/office/word/2020/wordml/sdtdatahash" xmlns:w16se="http://schemas.microsoft.com/office/word/2015/wordml/symex" mc:Ignorable="w14 w15 w16se w16cid w16 w16cex w16sdtdh w16du">
   <w:docDefaults>
     <w:rPrDefault>
       <w:rPr>
-        <w:rFonts w:asciiTheme="minorHAnsi" w:hAnsiTheme="minorHAnsi" w:eastAsiaTheme="minorHAnsi" w:cstheme="minorBidi"/>
+        <w:rFonts w:asciiTheme="minorHAnsi" w:eastAsiaTheme="minorHAnsi" w:hAnsiTheme="minorHAnsi" w:cstheme="minorBidi"/>
         <w:sz w:val="22"/>
         <w:szCs w:val="22"/>
         <w:lang w:val="pt-BR" w:eastAsia="en-US" w:bidi="ar-SA"/>
@@ -951,14 +1036,14 @@
   <w:latentStyles w:defLockedState="0" w:defUIPriority="99" w:defSemiHidden="0" w:defUnhideWhenUsed="0" w:defQFormat="0" w:count="376">
     <w:lsdException w:name="Normal" w:uiPriority="0" w:qFormat="1"/>
     <w:lsdException w:name="heading 1" w:uiPriority="9" w:qFormat="1"/>
-    <w:lsdException w:name="heading 2" w:uiPriority="9" w:semiHidden="1" w:unhideWhenUsed="1" w:qFormat="1"/>
-    <w:lsdException w:name="heading 3" w:uiPriority="9" w:semiHidden="1" w:unhideWhenUsed="1" w:qFormat="1"/>
-    <w:lsdException w:name="heading 4" w:uiPriority="9" w:semiHidden="1" w:unhideWhenUsed="1" w:qFormat="1"/>
-    <w:lsdException w:name="heading 5" w:uiPriority="9" w:semiHidden="1" w:unhideWhenUsed="1" w:qFormat="1"/>
-    <w:lsdException w:name="heading 6" w:uiPriority="9" w:semiHidden="1" w:unhideWhenUsed="1" w:qFormat="1"/>
-    <w:lsdException w:name="heading 7" w:uiPriority="9" w:semiHidden="1" w:unhideWhenUsed="1" w:qFormat="1"/>
-    <w:lsdException w:name="heading 8" w:uiPriority="9" w:semiHidden="1" w:unhideWhenUsed="1" w:qFormat="1"/>
-    <w:lsdException w:name="heading 9" w:uiPriority="9" w:semiHidden="1" w:unhideWhenUsed="1" w:qFormat="1"/>
+    <w:lsdException w:name="heading 2" w:semiHidden="1" w:uiPriority="9" w:unhideWhenUsed="1" w:qFormat="1"/>
+    <w:lsdException w:name="heading 3" w:semiHidden="1" w:uiPriority="9" w:unhideWhenUsed="1" w:qFormat="1"/>
+    <w:lsdException w:name="heading 4" w:semiHidden="1" w:uiPriority="9" w:unhideWhenUsed="1" w:qFormat="1"/>
+    <w:lsdException w:name="heading 5" w:semiHidden="1" w:uiPriority="9" w:unhideWhenUsed="1" w:qFormat="1"/>
+    <w:lsdException w:name="heading 6" w:semiHidden="1" w:uiPriority="9" w:unhideWhenUsed="1" w:qFormat="1"/>
+    <w:lsdException w:name="heading 7" w:semiHidden="1" w:uiPriority="9" w:unhideWhenUsed="1" w:qFormat="1"/>
+    <w:lsdException w:name="heading 8" w:semiHidden="1" w:uiPriority="9" w:unhideWhenUsed="1" w:qFormat="1"/>
+    <w:lsdException w:name="heading 9" w:semiHidden="1" w:uiPriority="9" w:unhideWhenUsed="1" w:qFormat="1"/>
     <w:lsdException w:name="index 1" w:semiHidden="1" w:unhideWhenUsed="1"/>
     <w:lsdException w:name="index 2" w:semiHidden="1" w:unhideWhenUsed="1"/>
     <w:lsdException w:name="index 3" w:semiHidden="1" w:unhideWhenUsed="1"/>
@@ -968,22 +1053,22 @@
     <w:lsdException w:name="index 7" w:semiHidden="1" w:unhideWhenUsed="1"/>
     <w:lsdException w:name="index 8" w:semiHidden="1" w:unhideWhenUsed="1"/>
     <w:lsdException w:name="index 9" w:semiHidden="1" w:unhideWhenUsed="1"/>
-    <w:lsdException w:name="toc 1" w:uiPriority="39" w:semiHidden="1" w:unhideWhenUsed="1"/>
-    <w:lsdException w:name="toc 2" w:uiPriority="39" w:semiHidden="1" w:unhideWhenUsed="1"/>
-    <w:lsdException w:name="toc 3" w:uiPriority="39" w:semiHidden="1" w:unhideWhenUsed="1"/>
-    <w:lsdException w:name="toc 4" w:uiPriority="39" w:semiHidden="1" w:unhideWhenUsed="1"/>
-    <w:lsdException w:name="toc 5" w:uiPriority="39" w:semiHidden="1" w:unhideWhenUsed="1"/>
-    <w:lsdException w:name="toc 6" w:uiPriority="39" w:semiHidden="1" w:unhideWhenUsed="1"/>
-    <w:lsdException w:name="toc 7" w:uiPriority="39" w:semiHidden="1" w:unhideWhenUsed="1"/>
-    <w:lsdException w:name="toc 8" w:uiPriority="39" w:semiHidden="1" w:unhideWhenUsed="1"/>
-    <w:lsdException w:name="toc 9" w:uiPriority="39" w:semiHidden="1" w:unhideWhenUsed="1"/>
+    <w:lsdException w:name="toc 1" w:semiHidden="1" w:uiPriority="39" w:unhideWhenUsed="1"/>
+    <w:lsdException w:name="toc 2" w:semiHidden="1" w:uiPriority="39" w:unhideWhenUsed="1"/>
+    <w:lsdException w:name="toc 3" w:semiHidden="1" w:uiPriority="39" w:unhideWhenUsed="1"/>
+    <w:lsdException w:name="toc 4" w:semiHidden="1" w:uiPriority="39" w:unhideWhenUsed="1"/>
+    <w:lsdException w:name="toc 5" w:semiHidden="1" w:uiPriority="39" w:unhideWhenUsed="1"/>
+    <w:lsdException w:name="toc 6" w:semiHidden="1" w:uiPriority="39" w:unhideWhenUsed="1"/>
+    <w:lsdException w:name="toc 7" w:semiHidden="1" w:uiPriority="39" w:unhideWhenUsed="1"/>
+    <w:lsdException w:name="toc 8" w:semiHidden="1" w:uiPriority="39" w:unhideWhenUsed="1"/>
+    <w:lsdException w:name="toc 9" w:semiHidden="1" w:uiPriority="39" w:unhideWhenUsed="1"/>
     <w:lsdException w:name="Normal Indent" w:semiHidden="1" w:unhideWhenUsed="1"/>
     <w:lsdException w:name="footnote text" w:semiHidden="1" w:unhideWhenUsed="1"/>
     <w:lsdException w:name="annotation text" w:semiHidden="1" w:unhideWhenUsed="1"/>
     <w:lsdException w:name="header" w:semiHidden="1" w:unhideWhenUsed="1"/>
     <w:lsdException w:name="footer" w:semiHidden="1" w:unhideWhenUsed="1"/>
     <w:lsdException w:name="index heading" w:semiHidden="1" w:unhideWhenUsed="1"/>
-    <w:lsdException w:name="caption" w:uiPriority="35" w:semiHidden="1" w:unhideWhenUsed="1" w:qFormat="1"/>
+    <w:lsdException w:name="caption" w:semiHidden="1" w:uiPriority="35" w:unhideWhenUsed="1" w:qFormat="1"/>
     <w:lsdException w:name="table of figures" w:semiHidden="1" w:unhideWhenUsed="1"/>
     <w:lsdException w:name="envelope address" w:semiHidden="1" w:unhideWhenUsed="1"/>
     <w:lsdException w:name="envelope return" w:semiHidden="1" w:unhideWhenUsed="1"/>
@@ -1014,7 +1099,7 @@
     <w:lsdException w:name="Title" w:uiPriority="10" w:qFormat="1"/>
     <w:lsdException w:name="Closing" w:semiHidden="1" w:unhideWhenUsed="1"/>
     <w:lsdException w:name="Signature" w:semiHidden="1" w:unhideWhenUsed="1"/>
-    <w:lsdException w:name="Default Paragraph Font" w:uiPriority="1" w:semiHidden="1" w:unhideWhenUsed="1"/>
+    <w:lsdException w:name="Default Paragraph Font" w:semiHidden="1" w:uiPriority="1" w:unhideWhenUsed="1"/>
     <w:lsdException w:name="Body Text" w:semiHidden="1" w:unhideWhenUsed="1"/>
     <w:lsdException w:name="Body Text Indent" w:semiHidden="1" w:unhideWhenUsed="1"/>
     <w:lsdException w:name="List Continue" w:semiHidden="1" w:unhideWhenUsed="1"/>
@@ -1214,8 +1299,8 @@
     <w:lsdException w:name="Subtle Reference" w:uiPriority="31" w:qFormat="1"/>
     <w:lsdException w:name="Intense Reference" w:uiPriority="32" w:qFormat="1"/>
     <w:lsdException w:name="Book Title" w:uiPriority="33" w:qFormat="1"/>
-    <w:lsdException w:name="Bibliography" w:uiPriority="37" w:semiHidden="1" w:unhideWhenUsed="1"/>
-    <w:lsdException w:name="TOC Heading" w:uiPriority="39" w:semiHidden="1" w:unhideWhenUsed="1" w:qFormat="1"/>
+    <w:lsdException w:name="Bibliography" w:semiHidden="1" w:uiPriority="37" w:unhideWhenUsed="1"/>
+    <w:lsdException w:name="TOC Heading" w:semiHidden="1" w:uiPriority="39" w:unhideWhenUsed="1" w:qFormat="1"/>
     <w:lsdException w:name="Plain Table 1" w:uiPriority="41"/>
     <w:lsdException w:name="Plain Table 2" w:uiPriority="42"/>
     <w:lsdException w:name="Plain Table 3" w:uiPriority="43"/>
@@ -1326,17 +1411,37 @@
     <w:lsdException w:name="Unresolved Mention" w:semiHidden="1" w:unhideWhenUsed="1"/>
     <w:lsdException w:name="Smart Link" w:semiHidden="1" w:unhideWhenUsed="1"/>
   </w:latentStyles>
-  <w:style w:type="paragraph" w:styleId="Normal" w:default="1">
+  <w:style w:type="paragraph" w:default="1" w:styleId="Normal">
     <w:name w:val="Normal"/>
     <w:qFormat/>
   </w:style>
-  <w:style w:type="character" w:styleId="Fontepargpadro" w:default="1">
+  <w:style w:type="paragraph" w:styleId="Ttulo5">
+    <w:name w:val="heading 5"/>
+    <w:basedOn w:val="Normal"/>
+    <w:next w:val="Normal"/>
+    <w:link w:val="Ttulo5Char"/>
+    <w:uiPriority w:val="9"/>
+    <w:semiHidden/>
+    <w:unhideWhenUsed/>
+    <w:qFormat/>
+    <w:rsid w:val="00AE2DCF"/>
+    <w:pPr>
+      <w:keepNext/>
+      <w:keepLines/>
+      <w:spacing w:before="40" w:after="0"/>
+      <w:outlineLvl w:val="4"/>
+    </w:pPr>
+    <w:rPr>
+      <w:rFonts w:asciiTheme="majorHAnsi" w:eastAsiaTheme="majorEastAsia" w:hAnsiTheme="majorHAnsi" w:cstheme="majorBidi"/>
+      <w:color w:val="2F5496" w:themeColor="accent1" w:themeShade="BF"/>
+    </w:rPr>
+  </w:style>
+  <w:style w:type="character" w:default="1" w:styleId="Fontepargpadro">
     <w:name w:val="Default Paragraph Font"/>
     <w:uiPriority w:val="1"/>
-    <w:semiHidden/>
     <w:unhideWhenUsed/>
   </w:style>
-  <w:style w:type="table" w:styleId="Tabelanormal" w:default="1">
+  <w:style w:type="table" w:default="1" w:styleId="Tabelanormal">
     <w:name w:val="Normal Table"/>
     <w:uiPriority w:val="99"/>
     <w:semiHidden/>
@@ -1351,13 +1456,13 @@
       </w:tblCellMar>
     </w:tblPr>
   </w:style>
-  <w:style w:type="numbering" w:styleId="Semlista" w:default="1">
+  <w:style w:type="numbering" w:default="1" w:styleId="Semlista">
     <w:name w:val="No List"/>
     <w:uiPriority w:val="99"/>
     <w:semiHidden/>
     <w:unhideWhenUsed/>
   </w:style>
-  <w:style w:type="character" w:styleId="white-space-pre" w:customStyle="1">
+  <w:style w:type="character" w:customStyle="1" w:styleId="white-space-pre">
     <w:name w:val="white-space-pre"/>
     <w:basedOn w:val="Fontepargpadro"/>
     <w:rsid w:val="001352CC"/>
@@ -1372,16 +1477,16 @@
     </w:pPr>
     <w:tblPr>
       <w:tblBorders>
-        <w:top w:val="single" w:color="000000" w:themeColor="text1" w:sz="4" w:space="0"/>
-        <w:left w:val="single" w:color="000000" w:themeColor="text1" w:sz="4" w:space="0"/>
-        <w:bottom w:val="single" w:color="000000" w:themeColor="text1" w:sz="4" w:space="0"/>
-        <w:right w:val="single" w:color="000000" w:themeColor="text1" w:sz="4" w:space="0"/>
-        <w:insideH w:val="single" w:color="000000" w:themeColor="text1" w:sz="4" w:space="0"/>
-        <w:insideV w:val="single" w:color="000000" w:themeColor="text1" w:sz="4" w:space="0"/>
+        <w:top w:val="single" w:sz="4" w:space="0" w:color="000000" w:themeColor="text1"/>
+        <w:left w:val="single" w:sz="4" w:space="0" w:color="000000" w:themeColor="text1"/>
+        <w:bottom w:val="single" w:sz="4" w:space="0" w:color="000000" w:themeColor="text1"/>
+        <w:right w:val="single" w:sz="4" w:space="0" w:color="000000" w:themeColor="text1"/>
+        <w:insideH w:val="single" w:sz="4" w:space="0" w:color="000000" w:themeColor="text1"/>
+        <w:insideV w:val="single" w:sz="4" w:space="0" w:color="000000" w:themeColor="text1"/>
       </w:tblBorders>
     </w:tblPr>
   </w:style>
-  <w:style w:type="character" w:styleId="CabealhoChar" w:customStyle="1">
+  <w:style w:type="character" w:customStyle="1" w:styleId="CabealhoChar">
     <w:name w:val="Cabeçalho Char"/>
     <w:basedOn w:val="Fontepargpadro"/>
     <w:link w:val="Cabealho"/>
@@ -1401,7 +1506,7 @@
       <w:spacing w:after="0" w:line="240" w:lineRule="auto"/>
     </w:pPr>
   </w:style>
-  <w:style w:type="character" w:styleId="RodapChar" w:customStyle="1">
+  <w:style w:type="character" w:customStyle="1" w:styleId="RodapChar">
     <w:name w:val="Rodapé Char"/>
     <w:basedOn w:val="Fontepargpadro"/>
     <w:link w:val="Rodap"/>
@@ -1420,6 +1525,18 @@
       </w:tabs>
       <w:spacing w:after="0" w:line="240" w:lineRule="auto"/>
     </w:pPr>
+  </w:style>
+  <w:style w:type="character" w:customStyle="1" w:styleId="Ttulo5Char">
+    <w:name w:val="Título 5 Char"/>
+    <w:basedOn w:val="Fontepargpadro"/>
+    <w:link w:val="Ttulo5"/>
+    <w:uiPriority w:val="9"/>
+    <w:semiHidden/>
+    <w:rsid w:val="00AE2DCF"/>
+    <w:rPr>
+      <w:rFonts w:asciiTheme="majorHAnsi" w:eastAsiaTheme="majorEastAsia" w:hAnsiTheme="majorHAnsi" w:cstheme="majorBidi"/>
+      <w:color w:val="2F5496" w:themeColor="accent1" w:themeShade="BF"/>
+    </w:rPr>
   </w:style>
 </w:styles>
 </file>

</xml_diff>